<commit_message>
moved report files to a separate folder
</commit_message>
<xml_diff>
--- a/ReportFiles/CollinDavisP5.docx
+++ b/ReportFiles/CollinDavisP5.docx
@@ -318,6 +318,36 @@
     </w:p>
     <w:p>
       <w:pPr>
+        <w:spacing w:before="180"/>
+        <w:rPr>
+          <w:rFonts w:ascii="Times New Roman" w:eastAsia="Times New Roman" w:hAnsi="Times New Roman" w:cs="Times New Roman"/>
+          <w:sz w:val="24"/>
+          <w:szCs w:val="24"/>
+        </w:rPr>
+      </w:pPr>
+    </w:p>
+    <w:p>
+      <w:pPr>
+        <w:spacing w:before="180"/>
+        <w:rPr>
+          <w:rFonts w:ascii="Times New Roman" w:eastAsia="Times New Roman" w:hAnsi="Times New Roman" w:cs="Times New Roman"/>
+          <w:sz w:val="24"/>
+          <w:szCs w:val="24"/>
+        </w:rPr>
+      </w:pPr>
+    </w:p>
+    <w:p>
+      <w:pPr>
+        <w:spacing w:before="180"/>
+        <w:rPr>
+          <w:rFonts w:ascii="Times New Roman" w:eastAsia="Times New Roman" w:hAnsi="Times New Roman" w:cs="Times New Roman"/>
+          <w:sz w:val="24"/>
+          <w:szCs w:val="24"/>
+        </w:rPr>
+      </w:pPr>
+    </w:p>
+    <w:p>
+      <w:pPr>
         <w:jc w:val="center"/>
         <w:rPr>
           <w:rFonts w:ascii="Times New Roman" w:eastAsia="Times New Roman" w:hAnsi="Times New Roman" w:cs="Times New Roman"/>
@@ -343,18 +373,51 @@
         <w:jc w:val="both"/>
         <w:rPr>
           <w:rFonts w:ascii="Times New Roman" w:eastAsia="Times New Roman" w:hAnsi="Times New Roman" w:cs="Times New Roman"/>
-          <w:sz w:val="24"/>
-          <w:szCs w:val="24"/>
-        </w:rPr>
-      </w:pPr>
-      <w:r>
-        <w:rPr>
-          <w:rFonts w:ascii="Times New Roman" w:eastAsia="Times New Roman" w:hAnsi="Times New Roman" w:cs="Times New Roman"/>
-          <w:sz w:val="24"/>
-          <w:szCs w:val="24"/>
-          <w:highlight w:val="yellow"/>
-        </w:rPr>
-        <w:t>TBD</w:t>
+          <w:sz w:val="28"/>
+          <w:szCs w:val="24"/>
+        </w:rPr>
+      </w:pPr>
+      <w:r>
+        <w:rPr>
+          <w:rFonts w:ascii="Times New Roman" w:hAnsi="Times New Roman" w:cs="Times New Roman"/>
+          <w:sz w:val="24"/>
+        </w:rPr>
+        <w:t xml:space="preserve">This project </w:t>
+      </w:r>
+      <w:r>
+        <w:rPr>
+          <w:rFonts w:ascii="Times New Roman" w:hAnsi="Times New Roman" w:cs="Times New Roman"/>
+          <w:sz w:val="24"/>
+        </w:rPr>
+        <w:t>explores an object-oriented design approach to model a real-world system.</w:t>
+      </w:r>
+      <w:r>
+        <w:rPr>
+          <w:rFonts w:ascii="Times New Roman" w:hAnsi="Times New Roman" w:cs="Times New Roman"/>
+          <w:sz w:val="24"/>
+        </w:rPr>
+        <w:t xml:space="preserve"> </w:t>
+      </w:r>
+      <w:r>
+        <w:rPr>
+          <w:rFonts w:ascii="Times New Roman" w:hAnsi="Times New Roman" w:cs="Times New Roman"/>
+          <w:sz w:val="24"/>
+        </w:rPr>
+        <w:t>Requirements for this system were given before the design phase. To properly design the system, object orientation was used, which involved class definition and exploration of the project requirements</w:t>
+      </w:r>
+      <w:r>
+        <w:rPr>
+          <w:rFonts w:ascii="Times New Roman" w:hAnsi="Times New Roman" w:cs="Times New Roman"/>
+          <w:sz w:val="24"/>
+        </w:rPr>
+        <w:t xml:space="preserve">. </w:t>
+      </w:r>
+      <w:r>
+        <w:rPr>
+          <w:rFonts w:ascii="Times New Roman" w:hAnsi="Times New Roman" w:cs="Times New Roman"/>
+          <w:sz w:val="24"/>
+        </w:rPr>
+        <w:t>The program produced shows how object-oriented design can be used to create useful, practical, and effective tools for real-world use.</w:t>
       </w:r>
     </w:p>
     <w:p>
@@ -372,7 +435,6 @@
     <w:p>
       <w:pPr>
         <w:spacing w:before="180"/>
-        <w:ind w:firstLine="320"/>
         <w:jc w:val="both"/>
         <w:rPr>
           <w:rFonts w:ascii="Times New Roman" w:eastAsia="Times New Roman" w:hAnsi="Times New Roman" w:cs="Times New Roman"/>
@@ -384,7 +446,6 @@
     <w:p>
       <w:pPr>
         <w:spacing w:before="180"/>
-        <w:ind w:firstLine="320"/>
         <w:jc w:val="both"/>
         <w:rPr>
           <w:rFonts w:ascii="Times New Roman" w:eastAsia="Times New Roman" w:hAnsi="Times New Roman" w:cs="Times New Roman"/>
@@ -396,90 +457,6 @@
     <w:p>
       <w:pPr>
         <w:spacing w:before="180"/>
-        <w:ind w:firstLine="320"/>
-        <w:jc w:val="both"/>
-        <w:rPr>
-          <w:rFonts w:ascii="Times New Roman" w:eastAsia="Times New Roman" w:hAnsi="Times New Roman" w:cs="Times New Roman"/>
-          <w:sz w:val="24"/>
-          <w:szCs w:val="24"/>
-        </w:rPr>
-      </w:pPr>
-    </w:p>
-    <w:p>
-      <w:pPr>
-        <w:spacing w:before="180"/>
-        <w:ind w:firstLine="320"/>
-        <w:jc w:val="both"/>
-        <w:rPr>
-          <w:rFonts w:ascii="Times New Roman" w:eastAsia="Times New Roman" w:hAnsi="Times New Roman" w:cs="Times New Roman"/>
-          <w:sz w:val="24"/>
-          <w:szCs w:val="24"/>
-        </w:rPr>
-      </w:pPr>
-    </w:p>
-    <w:p>
-      <w:pPr>
-        <w:spacing w:before="180"/>
-        <w:ind w:firstLine="320"/>
-        <w:jc w:val="both"/>
-        <w:rPr>
-          <w:rFonts w:ascii="Times New Roman" w:eastAsia="Times New Roman" w:hAnsi="Times New Roman" w:cs="Times New Roman"/>
-          <w:sz w:val="24"/>
-          <w:szCs w:val="24"/>
-        </w:rPr>
-      </w:pPr>
-    </w:p>
-    <w:p>
-      <w:pPr>
-        <w:spacing w:before="180"/>
-        <w:ind w:firstLine="320"/>
-        <w:jc w:val="both"/>
-        <w:rPr>
-          <w:rFonts w:ascii="Times New Roman" w:eastAsia="Times New Roman" w:hAnsi="Times New Roman" w:cs="Times New Roman"/>
-          <w:sz w:val="24"/>
-          <w:szCs w:val="24"/>
-        </w:rPr>
-      </w:pPr>
-    </w:p>
-    <w:p>
-      <w:pPr>
-        <w:spacing w:before="180"/>
-        <w:ind w:firstLine="320"/>
-        <w:jc w:val="both"/>
-        <w:rPr>
-          <w:rFonts w:ascii="Times New Roman" w:eastAsia="Times New Roman" w:hAnsi="Times New Roman" w:cs="Times New Roman"/>
-          <w:sz w:val="24"/>
-          <w:szCs w:val="24"/>
-        </w:rPr>
-      </w:pPr>
-    </w:p>
-    <w:p>
-      <w:pPr>
-        <w:spacing w:before="180"/>
-        <w:ind w:firstLine="320"/>
-        <w:jc w:val="both"/>
-        <w:rPr>
-          <w:rFonts w:ascii="Times New Roman" w:eastAsia="Times New Roman" w:hAnsi="Times New Roman" w:cs="Times New Roman"/>
-          <w:sz w:val="24"/>
-          <w:szCs w:val="24"/>
-        </w:rPr>
-      </w:pPr>
-    </w:p>
-    <w:p>
-      <w:pPr>
-        <w:spacing w:before="180"/>
-        <w:ind w:firstLine="320"/>
-        <w:jc w:val="both"/>
-        <w:rPr>
-          <w:rFonts w:ascii="Times New Roman" w:eastAsia="Times New Roman" w:hAnsi="Times New Roman" w:cs="Times New Roman"/>
-          <w:sz w:val="24"/>
-          <w:szCs w:val="24"/>
-        </w:rPr>
-      </w:pPr>
-    </w:p>
-    <w:p>
-      <w:pPr>
-        <w:spacing w:before="180"/>
         <w:jc w:val="center"/>
         <w:rPr>
           <w:rFonts w:ascii="Times New Roman" w:eastAsia="Times New Roman" w:hAnsi="Times New Roman" w:cs="Times New Roman"/>
@@ -495,6 +472,7 @@
           <w:sz w:val="24"/>
           <w:szCs w:val="24"/>
         </w:rPr>
+        <w:lastRenderedPageBreak/>
         <w:t>Table of Contents</w:t>
       </w:r>
     </w:p>
@@ -527,27 +505,45 @@
           <w:sz w:val="24"/>
           <w:szCs w:val="24"/>
         </w:rPr>
-        <w:t>Introduction………………………………………………………………………………………1</w:t>
-      </w:r>
-    </w:p>
-    <w:p>
-      <w:pPr>
-        <w:spacing w:before="180"/>
-        <w:rPr>
-          <w:rFonts w:ascii="Times New Roman" w:eastAsia="Times New Roman" w:hAnsi="Times New Roman" w:cs="Times New Roman"/>
-          <w:b/>
-          <w:sz w:val="24"/>
-          <w:szCs w:val="24"/>
-        </w:rPr>
-      </w:pPr>
-      <w:r>
-        <w:rPr>
-          <w:rFonts w:ascii="Times New Roman" w:eastAsia="Times New Roman" w:hAnsi="Times New Roman" w:cs="Times New Roman"/>
-          <w:b/>
-          <w:sz w:val="24"/>
-          <w:szCs w:val="24"/>
-        </w:rPr>
-        <w:t>Project Definition………………………………………………………………………………...1</w:t>
+        <w:t>Introduction………………………………………………………………………………………</w:t>
+      </w:r>
+      <w:r>
+        <w:rPr>
+          <w:rFonts w:ascii="Times New Roman" w:eastAsia="Times New Roman" w:hAnsi="Times New Roman" w:cs="Times New Roman"/>
+          <w:b/>
+          <w:sz w:val="24"/>
+          <w:szCs w:val="24"/>
+        </w:rPr>
+        <w:t>2</w:t>
+      </w:r>
+    </w:p>
+    <w:p>
+      <w:pPr>
+        <w:spacing w:before="180"/>
+        <w:rPr>
+          <w:rFonts w:ascii="Times New Roman" w:eastAsia="Times New Roman" w:hAnsi="Times New Roman" w:cs="Times New Roman"/>
+          <w:b/>
+          <w:sz w:val="24"/>
+          <w:szCs w:val="24"/>
+        </w:rPr>
+      </w:pPr>
+      <w:r>
+        <w:rPr>
+          <w:rFonts w:ascii="Times New Roman" w:eastAsia="Times New Roman" w:hAnsi="Times New Roman" w:cs="Times New Roman"/>
+          <w:b/>
+          <w:sz w:val="24"/>
+          <w:szCs w:val="24"/>
+        </w:rPr>
+        <w:t>Project Definition………………………………………………………………………………...</w:t>
+      </w:r>
+      <w:r>
+        <w:rPr>
+          <w:rFonts w:ascii="Times New Roman" w:eastAsia="Times New Roman" w:hAnsi="Times New Roman" w:cs="Times New Roman"/>
+          <w:b/>
+          <w:sz w:val="24"/>
+          <w:szCs w:val="24"/>
+        </w:rPr>
+        <w:t>2</w:t>
       </w:r>
     </w:p>
     <w:p>
@@ -583,43 +579,83 @@
           <w:sz w:val="24"/>
           <w:szCs w:val="24"/>
         </w:rPr>
-        <w:t>Goals…………………………………………………………………………………………….2-3</w:t>
-      </w:r>
-    </w:p>
-    <w:p>
-      <w:pPr>
-        <w:spacing w:before="180"/>
-        <w:rPr>
-          <w:rFonts w:ascii="Times New Roman" w:eastAsia="Times New Roman" w:hAnsi="Times New Roman" w:cs="Times New Roman"/>
-          <w:sz w:val="24"/>
-          <w:szCs w:val="24"/>
-        </w:rPr>
-      </w:pPr>
-      <w:r>
-        <w:rPr>
-          <w:rFonts w:ascii="Times New Roman" w:eastAsia="Times New Roman" w:hAnsi="Times New Roman" w:cs="Times New Roman"/>
-          <w:sz w:val="24"/>
-          <w:szCs w:val="24"/>
-        </w:rPr>
-        <w:t>Features…………………………………………………………………………………………....3</w:t>
-      </w:r>
-    </w:p>
-    <w:p>
-      <w:pPr>
-        <w:spacing w:before="180"/>
-        <w:rPr>
-          <w:rFonts w:ascii="Times New Roman" w:eastAsia="Times New Roman" w:hAnsi="Times New Roman" w:cs="Times New Roman"/>
-          <w:sz w:val="24"/>
-          <w:szCs w:val="24"/>
-        </w:rPr>
-      </w:pPr>
-      <w:r>
-        <w:rPr>
-          <w:rFonts w:ascii="Times New Roman" w:eastAsia="Times New Roman" w:hAnsi="Times New Roman" w:cs="Times New Roman"/>
-          <w:sz w:val="24"/>
-          <w:szCs w:val="24"/>
-        </w:rPr>
-        <w:t>Applicable Standards……………………………………………………………………………...3</w:t>
+        <w:t>Goals…………………………………………………………………………………………….</w:t>
+      </w:r>
+      <w:r>
+        <w:rPr>
+          <w:rFonts w:ascii="Times New Roman" w:eastAsia="Times New Roman" w:hAnsi="Times New Roman" w:cs="Times New Roman"/>
+          <w:sz w:val="24"/>
+          <w:szCs w:val="24"/>
+        </w:rPr>
+        <w:t>2</w:t>
+      </w:r>
+      <w:r>
+        <w:rPr>
+          <w:rFonts w:ascii="Times New Roman" w:eastAsia="Times New Roman" w:hAnsi="Times New Roman" w:cs="Times New Roman"/>
+          <w:sz w:val="24"/>
+          <w:szCs w:val="24"/>
+        </w:rPr>
+        <w:t>-</w:t>
+      </w:r>
+      <w:r>
+        <w:rPr>
+          <w:rFonts w:ascii="Times New Roman" w:eastAsia="Times New Roman" w:hAnsi="Times New Roman" w:cs="Times New Roman"/>
+          <w:sz w:val="24"/>
+          <w:szCs w:val="24"/>
+        </w:rPr>
+        <w:t>3</w:t>
+      </w:r>
+    </w:p>
+    <w:p>
+      <w:pPr>
+        <w:spacing w:before="180"/>
+        <w:rPr>
+          <w:rFonts w:ascii="Times New Roman" w:eastAsia="Times New Roman" w:hAnsi="Times New Roman" w:cs="Times New Roman"/>
+          <w:sz w:val="24"/>
+          <w:szCs w:val="24"/>
+        </w:rPr>
+      </w:pPr>
+      <w:r>
+        <w:rPr>
+          <w:rFonts w:ascii="Times New Roman" w:eastAsia="Times New Roman" w:hAnsi="Times New Roman" w:cs="Times New Roman"/>
+          <w:sz w:val="24"/>
+          <w:szCs w:val="24"/>
+        </w:rPr>
+        <w:t>Features…………………………………………………………………………………………....</w:t>
+      </w:r>
+      <w:r>
+        <w:rPr>
+          <w:rFonts w:ascii="Times New Roman" w:eastAsia="Times New Roman" w:hAnsi="Times New Roman" w:cs="Times New Roman"/>
+          <w:sz w:val="24"/>
+          <w:szCs w:val="24"/>
+        </w:rPr>
+        <w:t>3</w:t>
+      </w:r>
+    </w:p>
+    <w:p>
+      <w:pPr>
+        <w:spacing w:before="180"/>
+        <w:rPr>
+          <w:rFonts w:ascii="Times New Roman" w:eastAsia="Times New Roman" w:hAnsi="Times New Roman" w:cs="Times New Roman"/>
+          <w:sz w:val="24"/>
+          <w:szCs w:val="24"/>
+        </w:rPr>
+      </w:pPr>
+      <w:r>
+        <w:rPr>
+          <w:rFonts w:ascii="Times New Roman" w:eastAsia="Times New Roman" w:hAnsi="Times New Roman" w:cs="Times New Roman"/>
+          <w:sz w:val="24"/>
+          <w:szCs w:val="24"/>
+        </w:rPr>
+        <w:t>Applicable Standards……………………………………………………………………………...</w:t>
+      </w:r>
+      <w:r>
+        <w:rPr>
+          <w:rFonts w:ascii="Times New Roman" w:eastAsia="Times New Roman" w:hAnsi="Times New Roman" w:cs="Times New Roman"/>
+          <w:sz w:val="24"/>
+          <w:szCs w:val="24"/>
+        </w:rPr>
+        <w:t>3</w:t>
       </w:r>
     </w:p>
     <w:p>
@@ -677,7 +713,23 @@
           <w:sz w:val="24"/>
           <w:szCs w:val="24"/>
         </w:rPr>
-        <w:t>Initial Design Process…………………………………………………………………………...4-5</w:t>
+        <w:t>Initial Design Process…………………………………………………………………………...</w:t>
+      </w:r>
+      <w:r>
+        <w:rPr>
+          <w:rFonts w:ascii="Times New Roman" w:eastAsia="Times New Roman" w:hAnsi="Times New Roman" w:cs="Times New Roman"/>
+          <w:sz w:val="24"/>
+          <w:szCs w:val="24"/>
+        </w:rPr>
+        <w:t>...</w:t>
+      </w:r>
+      <w:r>
+        <w:rPr>
+          <w:rFonts w:ascii="Times New Roman" w:eastAsia="Times New Roman" w:hAnsi="Times New Roman" w:cs="Times New Roman"/>
+          <w:sz w:val="24"/>
+          <w:szCs w:val="24"/>
+        </w:rPr>
+        <w:t>4</w:t>
       </w:r>
     </w:p>
     <w:p>
@@ -749,67 +801,111 @@
           <w:sz w:val="24"/>
           <w:szCs w:val="24"/>
         </w:rPr>
-        <w:t>Object Oriented Design…………………………………….…………………………………...6-9</w:t>
-      </w:r>
-    </w:p>
-    <w:p>
-      <w:pPr>
-        <w:spacing w:before="180"/>
-        <w:rPr>
-          <w:rFonts w:ascii="Times New Roman" w:eastAsia="Times New Roman" w:hAnsi="Times New Roman" w:cs="Times New Roman"/>
-          <w:b/>
-          <w:sz w:val="24"/>
-          <w:szCs w:val="24"/>
-        </w:rPr>
-      </w:pPr>
-      <w:r>
-        <w:rPr>
-          <w:rFonts w:ascii="Times New Roman" w:eastAsia="Times New Roman" w:hAnsi="Times New Roman" w:cs="Times New Roman"/>
-          <w:b/>
-          <w:sz w:val="24"/>
-          <w:szCs w:val="24"/>
-        </w:rPr>
-        <w:t>Discovery and Use of Online Information…………………………………………………….10</w:t>
-      </w:r>
-    </w:p>
-    <w:p>
-      <w:pPr>
-        <w:spacing w:before="180"/>
-        <w:rPr>
-          <w:rFonts w:ascii="Times New Roman" w:eastAsia="Times New Roman" w:hAnsi="Times New Roman" w:cs="Times New Roman"/>
-          <w:b/>
-          <w:sz w:val="24"/>
-          <w:szCs w:val="24"/>
-        </w:rPr>
-      </w:pPr>
-      <w:r>
-        <w:rPr>
-          <w:rFonts w:ascii="Times New Roman" w:eastAsia="Times New Roman" w:hAnsi="Times New Roman" w:cs="Times New Roman"/>
-          <w:b/>
-          <w:sz w:val="24"/>
-          <w:szCs w:val="24"/>
-        </w:rPr>
-        <w:t>Debug……………………………………………………………………………………………10</w:t>
-      </w:r>
-    </w:p>
-    <w:p>
-      <w:pPr>
-        <w:spacing w:before="180"/>
-        <w:rPr>
-          <w:rFonts w:ascii="Times New Roman" w:eastAsia="Times New Roman" w:hAnsi="Times New Roman" w:cs="Times New Roman"/>
-          <w:b/>
-          <w:sz w:val="24"/>
-          <w:szCs w:val="24"/>
-        </w:rPr>
-      </w:pPr>
-      <w:r>
-        <w:rPr>
-          <w:rFonts w:ascii="Times New Roman" w:eastAsia="Times New Roman" w:hAnsi="Times New Roman" w:cs="Times New Roman"/>
-          <w:b/>
-          <w:sz w:val="24"/>
-          <w:szCs w:val="24"/>
-        </w:rPr>
-        <w:t>Results…………………………………………………………………………………………...10</w:t>
+        <w:t>Object Oriented Design…………………………………….…………………………………...6-</w:t>
+      </w:r>
+      <w:r>
+        <w:rPr>
+          <w:rFonts w:ascii="Times New Roman" w:eastAsia="Times New Roman" w:hAnsi="Times New Roman" w:cs="Times New Roman"/>
+          <w:sz w:val="24"/>
+          <w:szCs w:val="24"/>
+        </w:rPr>
+        <w:t>8</w:t>
+      </w:r>
+    </w:p>
+    <w:p>
+      <w:pPr>
+        <w:spacing w:before="180"/>
+        <w:rPr>
+          <w:rFonts w:ascii="Times New Roman" w:eastAsia="Times New Roman" w:hAnsi="Times New Roman" w:cs="Times New Roman"/>
+          <w:b/>
+          <w:sz w:val="24"/>
+          <w:szCs w:val="24"/>
+        </w:rPr>
+      </w:pPr>
+      <w:r>
+        <w:rPr>
+          <w:rFonts w:ascii="Times New Roman" w:eastAsia="Times New Roman" w:hAnsi="Times New Roman" w:cs="Times New Roman"/>
+          <w:b/>
+          <w:sz w:val="24"/>
+          <w:szCs w:val="24"/>
+        </w:rPr>
+        <w:t>Discovery and Use of Online Information…………………………………………………….</w:t>
+      </w:r>
+      <w:r>
+        <w:rPr>
+          <w:rFonts w:ascii="Times New Roman" w:eastAsia="Times New Roman" w:hAnsi="Times New Roman" w:cs="Times New Roman"/>
+          <w:b/>
+          <w:sz w:val="24"/>
+          <w:szCs w:val="24"/>
+        </w:rPr>
+        <w:t>9</w:t>
+      </w:r>
+    </w:p>
+    <w:p>
+      <w:pPr>
+        <w:spacing w:before="180"/>
+        <w:rPr>
+          <w:rFonts w:ascii="Times New Roman" w:eastAsia="Times New Roman" w:hAnsi="Times New Roman" w:cs="Times New Roman"/>
+          <w:b/>
+          <w:sz w:val="24"/>
+          <w:szCs w:val="24"/>
+        </w:rPr>
+      </w:pPr>
+      <w:r>
+        <w:rPr>
+          <w:rFonts w:ascii="Times New Roman" w:eastAsia="Times New Roman" w:hAnsi="Times New Roman" w:cs="Times New Roman"/>
+          <w:b/>
+          <w:sz w:val="24"/>
+          <w:szCs w:val="24"/>
+        </w:rPr>
+        <w:t>Debug……………………………………………………………………………………………</w:t>
+      </w:r>
+      <w:r>
+        <w:rPr>
+          <w:rFonts w:ascii="Times New Roman" w:eastAsia="Times New Roman" w:hAnsi="Times New Roman" w:cs="Times New Roman"/>
+          <w:b/>
+          <w:sz w:val="24"/>
+          <w:szCs w:val="24"/>
+        </w:rPr>
+        <w:t>9</w:t>
+      </w:r>
+    </w:p>
+    <w:p>
+      <w:pPr>
+        <w:spacing w:before="180"/>
+        <w:rPr>
+          <w:rFonts w:ascii="Times New Roman" w:eastAsia="Times New Roman" w:hAnsi="Times New Roman" w:cs="Times New Roman"/>
+          <w:b/>
+          <w:sz w:val="24"/>
+          <w:szCs w:val="24"/>
+        </w:rPr>
+      </w:pPr>
+      <w:r>
+        <w:rPr>
+          <w:rFonts w:ascii="Times New Roman" w:eastAsia="Times New Roman" w:hAnsi="Times New Roman" w:cs="Times New Roman"/>
+          <w:b/>
+          <w:sz w:val="24"/>
+          <w:szCs w:val="24"/>
+        </w:rPr>
+        <w:t>Results………………………………………………………………………………………...</w:t>
+      </w:r>
+      <w:r>
+        <w:rPr>
+          <w:rFonts w:ascii="Times New Roman" w:eastAsia="Times New Roman" w:hAnsi="Times New Roman" w:cs="Times New Roman"/>
+          <w:b/>
+          <w:sz w:val="24"/>
+          <w:szCs w:val="24"/>
+        </w:rPr>
+        <w:t>9-</w:t>
+      </w:r>
+      <w:r>
+        <w:rPr>
+          <w:rFonts w:ascii="Times New Roman" w:eastAsia="Times New Roman" w:hAnsi="Times New Roman" w:cs="Times New Roman"/>
+          <w:b/>
+          <w:sz w:val="24"/>
+          <w:szCs w:val="24"/>
+        </w:rPr>
+        <w:t>10</w:t>
       </w:r>
     </w:p>
     <w:p>
@@ -849,48 +945,77 @@
           <w:sz w:val="24"/>
           <w:szCs w:val="24"/>
         </w:rPr>
-        <w:t>Conclusions……………………………………………………………………………………...10</w:t>
-      </w:r>
-    </w:p>
-    <w:p>
-      <w:pPr>
-        <w:spacing w:before="180"/>
-        <w:rPr>
-          <w:rFonts w:ascii="Times New Roman" w:eastAsia="Times New Roman" w:hAnsi="Times New Roman" w:cs="Times New Roman"/>
-          <w:b/>
-          <w:sz w:val="24"/>
-          <w:szCs w:val="24"/>
-        </w:rPr>
-      </w:pPr>
-      <w:r>
-        <w:rPr>
-          <w:rFonts w:ascii="Times New Roman" w:eastAsia="Times New Roman" w:hAnsi="Times New Roman" w:cs="Times New Roman"/>
-          <w:b/>
-          <w:sz w:val="24"/>
-          <w:szCs w:val="24"/>
-        </w:rPr>
-        <w:t>References……………………………………………………………………………………….10</w:t>
-      </w:r>
-    </w:p>
-    <w:p>
-      <w:pPr>
-        <w:spacing w:before="180"/>
-        <w:rPr>
-          <w:rFonts w:ascii="Times New Roman" w:eastAsia="Times New Roman" w:hAnsi="Times New Roman" w:cs="Times New Roman"/>
-          <w:b/>
-          <w:sz w:val="24"/>
-          <w:szCs w:val="24"/>
-        </w:rPr>
-      </w:pPr>
-      <w:r>
-        <w:rPr>
-          <w:rFonts w:ascii="Times New Roman" w:eastAsia="Times New Roman" w:hAnsi="Times New Roman" w:cs="Times New Roman"/>
-          <w:b/>
-          <w:sz w:val="24"/>
-          <w:szCs w:val="24"/>
-        </w:rPr>
-        <w:t>Appendix………………………………………………………………………………………...10</w:t>
-      </w:r>
+        <w:t>Conclusions………………………………………………………………………………...10</w:t>
+      </w:r>
+      <w:r>
+        <w:rPr>
+          <w:rFonts w:ascii="Times New Roman" w:eastAsia="Times New Roman" w:hAnsi="Times New Roman" w:cs="Times New Roman"/>
+          <w:b/>
+          <w:sz w:val="24"/>
+          <w:szCs w:val="24"/>
+        </w:rPr>
+        <w:t>-11</w:t>
+      </w:r>
+    </w:p>
+    <w:p>
+      <w:pPr>
+        <w:spacing w:before="180"/>
+        <w:rPr>
+          <w:rFonts w:ascii="Times New Roman" w:eastAsia="Times New Roman" w:hAnsi="Times New Roman" w:cs="Times New Roman"/>
+          <w:b/>
+          <w:sz w:val="24"/>
+          <w:szCs w:val="24"/>
+        </w:rPr>
+      </w:pPr>
+      <w:r>
+        <w:rPr>
+          <w:rFonts w:ascii="Times New Roman" w:eastAsia="Times New Roman" w:hAnsi="Times New Roman" w:cs="Times New Roman"/>
+          <w:b/>
+          <w:sz w:val="24"/>
+          <w:szCs w:val="24"/>
+        </w:rPr>
+        <w:t>References……………………………………………………………………………………….1</w:t>
+      </w:r>
+      <w:r>
+        <w:rPr>
+          <w:rFonts w:ascii="Times New Roman" w:eastAsia="Times New Roman" w:hAnsi="Times New Roman" w:cs="Times New Roman"/>
+          <w:b/>
+          <w:sz w:val="24"/>
+          <w:szCs w:val="24"/>
+        </w:rPr>
+        <w:t>1</w:t>
+      </w:r>
+    </w:p>
+    <w:p>
+      <w:pPr>
+        <w:spacing w:before="180"/>
+        <w:rPr>
+          <w:rFonts w:ascii="Times New Roman" w:eastAsia="Times New Roman" w:hAnsi="Times New Roman" w:cs="Times New Roman"/>
+          <w:b/>
+          <w:sz w:val="24"/>
+          <w:szCs w:val="24"/>
+        </w:rPr>
+      </w:pPr>
+      <w:r>
+        <w:rPr>
+          <w:rFonts w:ascii="Times New Roman" w:eastAsia="Times New Roman" w:hAnsi="Times New Roman" w:cs="Times New Roman"/>
+          <w:b/>
+          <w:sz w:val="24"/>
+          <w:szCs w:val="24"/>
+        </w:rPr>
+        <w:t>Appendix………………………………………………………………………………………...1</w:t>
+      </w:r>
+      <w:r>
+        <w:rPr>
+          <w:rFonts w:ascii="Times New Roman" w:eastAsia="Times New Roman" w:hAnsi="Times New Roman" w:cs="Times New Roman"/>
+          <w:b/>
+          <w:sz w:val="24"/>
+          <w:szCs w:val="24"/>
+        </w:rPr>
+        <w:t>1</w:t>
+      </w:r>
+      <w:bookmarkStart w:id="0" w:name="_GoBack"/>
+      <w:bookmarkEnd w:id="0"/>
     </w:p>
     <w:p>
       <w:pPr>
@@ -908,6 +1033,50 @@
         <w:spacing w:before="180"/>
         <w:rPr>
           <w:rFonts w:ascii="Times New Roman" w:eastAsia="Times New Roman" w:hAnsi="Times New Roman" w:cs="Times New Roman"/>
+          <w:sz w:val="24"/>
+          <w:szCs w:val="24"/>
+        </w:rPr>
+      </w:pPr>
+    </w:p>
+    <w:p>
+      <w:pPr>
+        <w:jc w:val="center"/>
+        <w:rPr>
+          <w:rFonts w:ascii="Times New Roman" w:eastAsia="Times New Roman" w:hAnsi="Times New Roman" w:cs="Times New Roman"/>
+          <w:b/>
+          <w:sz w:val="24"/>
+          <w:szCs w:val="24"/>
+        </w:rPr>
+      </w:pPr>
+    </w:p>
+    <w:p>
+      <w:pPr>
+        <w:jc w:val="center"/>
+        <w:rPr>
+          <w:rFonts w:ascii="Times New Roman" w:eastAsia="Times New Roman" w:hAnsi="Times New Roman" w:cs="Times New Roman"/>
+          <w:b/>
+          <w:sz w:val="24"/>
+          <w:szCs w:val="24"/>
+        </w:rPr>
+      </w:pPr>
+    </w:p>
+    <w:p>
+      <w:pPr>
+        <w:jc w:val="center"/>
+        <w:rPr>
+          <w:rFonts w:ascii="Times New Roman" w:eastAsia="Times New Roman" w:hAnsi="Times New Roman" w:cs="Times New Roman"/>
+          <w:b/>
+          <w:sz w:val="24"/>
+          <w:szCs w:val="24"/>
+        </w:rPr>
+      </w:pPr>
+    </w:p>
+    <w:p>
+      <w:pPr>
+        <w:jc w:val="center"/>
+        <w:rPr>
+          <w:rFonts w:ascii="Times New Roman" w:eastAsia="Times New Roman" w:hAnsi="Times New Roman" w:cs="Times New Roman"/>
+          <w:b/>
           <w:sz w:val="24"/>
           <w:szCs w:val="24"/>
         </w:rPr>
@@ -2117,26 +2286,31 @@
         <w:tab/>
         <w:t>These three objects were made into classes. The controller acted as an input device for the user to perform commands within the program. All three of the classes were coded with the ability to set and get the values for the various features of the bulbs. While this may seem redundant, this allowed the controller to send a message to the hub that then processed and relayed the message to the specified bulb/bulbs with a command. Thus, each object (class) could “see” the status of the various characteristics of each bulb. Although the three classes are very similar, the hub and controller had methods that were unique to them. For example, if the user wanted to add a bulb to a group, this message would be passed from the controller to the hub, where the hub would check to see if the specified group exists, create it if not, then add the group tag to the appropriate bulb.</w:t>
       </w:r>
-    </w:p>
-    <w:p>
-      <w:pPr>
-        <w:spacing w:before="180"/>
-        <w:ind w:firstLine="320"/>
-        <w:jc w:val="both"/>
-        <w:rPr>
-          <w:rFonts w:ascii="Times New Roman" w:eastAsia="Times New Roman" w:hAnsi="Times New Roman" w:cs="Times New Roman"/>
-          <w:sz w:val="24"/>
-          <w:szCs w:val="24"/>
-        </w:rPr>
-      </w:pPr>
-      <w:r>
-        <w:rPr>
-          <w:rFonts w:ascii="Times New Roman" w:eastAsia="Times New Roman" w:hAnsi="Times New Roman" w:cs="Times New Roman"/>
-          <w:sz w:val="24"/>
-          <w:szCs w:val="24"/>
-          <w:highlight w:val="yellow"/>
-        </w:rPr>
-        <w:t>Rest of Design TBD After Implementation</w:t>
+      <w:r>
+        <w:rPr>
+          <w:rFonts w:ascii="Times New Roman" w:eastAsia="Times New Roman" w:hAnsi="Times New Roman" w:cs="Times New Roman"/>
+          <w:sz w:val="24"/>
+          <w:szCs w:val="24"/>
+        </w:rPr>
+        <w:t xml:space="preserve"> For incorporation of groups, a group class was created </w:t>
+      </w:r>
+      <w:proofErr w:type="gramStart"/>
+      <w:r>
+        <w:rPr>
+          <w:rFonts w:ascii="Times New Roman" w:eastAsia="Times New Roman" w:hAnsi="Times New Roman" w:cs="Times New Roman"/>
+          <w:sz w:val="24"/>
+          <w:szCs w:val="24"/>
+        </w:rPr>
+        <w:t>in order for</w:t>
+      </w:r>
+      <w:proofErr w:type="gramEnd"/>
+      <w:r>
+        <w:rPr>
+          <w:rFonts w:ascii="Times New Roman" w:eastAsia="Times New Roman" w:hAnsi="Times New Roman" w:cs="Times New Roman"/>
+          <w:sz w:val="24"/>
+          <w:szCs w:val="24"/>
+        </w:rPr>
+        <w:t xml:space="preserve"> the groups to be stored in lists.</w:t>
       </w:r>
     </w:p>
     <w:p>
@@ -2928,9 +3102,9 @@
         <w:lastRenderedPageBreak/>
         <w:drawing>
           <wp:inline distT="0" distB="0" distL="0" distR="0">
-            <wp:extent cx="6905028" cy="5335905"/>
-            <wp:effectExtent l="0" t="0" r="0" b="0"/>
-            <wp:docPr id="6" name="Picture 6"/>
+            <wp:extent cx="6680695" cy="5162550"/>
+            <wp:effectExtent l="0" t="0" r="6350" b="0"/>
+            <wp:docPr id="5" name="Picture 5"/>
             <wp:cNvGraphicFramePr>
               <a:graphicFrameLocks xmlns:a="http://schemas.openxmlformats.org/drawingml/2006/main" noChangeAspect="1"/>
             </wp:cNvGraphicFramePr>
@@ -2938,7 +3112,7 @@
               <a:graphicData uri="http://schemas.openxmlformats.org/drawingml/2006/picture">
                 <pic:pic xmlns:pic="http://schemas.openxmlformats.org/drawingml/2006/picture">
                   <pic:nvPicPr>
-                    <pic:cNvPr id="6" name="P5.png"/>
+                    <pic:cNvPr id="5" name="P5.png"/>
                     <pic:cNvPicPr/>
                   </pic:nvPicPr>
                   <pic:blipFill>
@@ -2956,7 +3130,7 @@
                   <pic:spPr>
                     <a:xfrm>
                       <a:off x="0" y="0"/>
-                      <a:ext cx="6915042" cy="5343643"/>
+                      <a:ext cx="6687900" cy="5168117"/>
                     </a:xfrm>
                     <a:prstGeom prst="rect">
                       <a:avLst/>
@@ -3015,601 +3189,10 @@
         </w:rPr>
         <w:lastRenderedPageBreak/>
         <w:drawing>
-          <wp:inline distT="114300" distB="114300" distL="114300" distR="114300">
-            <wp:extent cx="5943600" cy="4457700"/>
-            <wp:effectExtent l="0" t="0" r="0" b="0"/>
-            <wp:docPr id="3" name="image3.jpg"/>
-            <wp:cNvGraphicFramePr/>
-            <a:graphic xmlns:a="http://schemas.openxmlformats.org/drawingml/2006/main">
-              <a:graphicData uri="http://schemas.openxmlformats.org/drawingml/2006/picture">
-                <pic:pic xmlns:pic="http://schemas.openxmlformats.org/drawingml/2006/picture">
-                  <pic:nvPicPr>
-                    <pic:cNvPr id="0" name="image3.jpg"/>
-                    <pic:cNvPicPr preferRelativeResize="0"/>
-                  </pic:nvPicPr>
-                  <pic:blipFill>
-                    <a:blip r:embed="rId8"/>
-                    <a:srcRect/>
-                    <a:stretch>
-                      <a:fillRect/>
-                    </a:stretch>
-                  </pic:blipFill>
-                  <pic:spPr>
-                    <a:xfrm>
-                      <a:off x="0" y="0"/>
-                      <a:ext cx="5943600" cy="4457700"/>
-                    </a:xfrm>
-                    <a:prstGeom prst="rect">
-                      <a:avLst/>
-                    </a:prstGeom>
-                    <a:ln/>
-                  </pic:spPr>
-                </pic:pic>
-              </a:graphicData>
-            </a:graphic>
-          </wp:inline>
-        </w:drawing>
-      </w:r>
-    </w:p>
-    <w:p>
-      <w:pPr>
-        <w:spacing w:before="180"/>
-        <w:jc w:val="center"/>
-        <w:rPr>
-          <w:rFonts w:ascii="Times New Roman" w:eastAsia="Times New Roman" w:hAnsi="Times New Roman" w:cs="Times New Roman"/>
-          <w:sz w:val="24"/>
-          <w:szCs w:val="24"/>
-        </w:rPr>
-      </w:pPr>
-      <w:r>
-        <w:rPr>
-          <w:rFonts w:ascii="Times New Roman" w:eastAsia="Times New Roman" w:hAnsi="Times New Roman" w:cs="Times New Roman"/>
-          <w:sz w:val="24"/>
-          <w:szCs w:val="24"/>
-          <w:highlight w:val="yellow"/>
-        </w:rPr>
-        <w:t>Fig 2: Emergency Sequence Diagram</w:t>
-      </w:r>
-    </w:p>
-    <w:p>
-      <w:pPr>
-        <w:spacing w:before="180"/>
-        <w:jc w:val="both"/>
-        <w:rPr>
-          <w:rFonts w:ascii="Times New Roman" w:eastAsia="Times New Roman" w:hAnsi="Times New Roman" w:cs="Times New Roman"/>
-          <w:sz w:val="24"/>
-          <w:szCs w:val="24"/>
-        </w:rPr>
-      </w:pPr>
-      <w:r>
-        <w:rPr>
-          <w:rFonts w:ascii="Times New Roman" w:eastAsia="Times New Roman" w:hAnsi="Times New Roman" w:cs="Times New Roman"/>
-          <w:noProof/>
-          <w:sz w:val="24"/>
-          <w:szCs w:val="24"/>
-        </w:rPr>
-        <w:lastRenderedPageBreak/>
-        <w:drawing>
-          <wp:inline distT="114300" distB="114300" distL="114300" distR="114300">
-            <wp:extent cx="5943600" cy="4457700"/>
-            <wp:effectExtent l="0" t="0" r="0" b="0"/>
-            <wp:docPr id="2" name="image1.jpg"/>
-            <wp:cNvGraphicFramePr/>
-            <a:graphic xmlns:a="http://schemas.openxmlformats.org/drawingml/2006/main">
-              <a:graphicData uri="http://schemas.openxmlformats.org/drawingml/2006/picture">
-                <pic:pic xmlns:pic="http://schemas.openxmlformats.org/drawingml/2006/picture">
-                  <pic:nvPicPr>
-                    <pic:cNvPr id="0" name="image1.jpg"/>
-                    <pic:cNvPicPr preferRelativeResize="0"/>
-                  </pic:nvPicPr>
-                  <pic:blipFill>
-                    <a:blip r:embed="rId9"/>
-                    <a:srcRect/>
-                    <a:stretch>
-                      <a:fillRect/>
-                    </a:stretch>
-                  </pic:blipFill>
-                  <pic:spPr>
-                    <a:xfrm>
-                      <a:off x="0" y="0"/>
-                      <a:ext cx="5943600" cy="4457700"/>
-                    </a:xfrm>
-                    <a:prstGeom prst="rect">
-                      <a:avLst/>
-                    </a:prstGeom>
-                    <a:ln/>
-                  </pic:spPr>
-                </pic:pic>
-              </a:graphicData>
-            </a:graphic>
-          </wp:inline>
-        </w:drawing>
-      </w:r>
-    </w:p>
-    <w:p>
-      <w:pPr>
-        <w:spacing w:before="180"/>
-        <w:jc w:val="center"/>
-        <w:rPr>
-          <w:rFonts w:ascii="Times New Roman" w:eastAsia="Times New Roman" w:hAnsi="Times New Roman" w:cs="Times New Roman"/>
-          <w:sz w:val="24"/>
-          <w:szCs w:val="24"/>
-        </w:rPr>
-      </w:pPr>
-      <w:r>
-        <w:rPr>
-          <w:rFonts w:ascii="Times New Roman" w:eastAsia="Times New Roman" w:hAnsi="Times New Roman" w:cs="Times New Roman"/>
-          <w:sz w:val="24"/>
-          <w:szCs w:val="24"/>
-          <w:highlight w:val="yellow"/>
-        </w:rPr>
-        <w:t>Fig 3: Add Bulb to Group Sequence Diagram</w:t>
-      </w:r>
-    </w:p>
-    <w:p>
-      <w:pPr>
-        <w:spacing w:before="180"/>
-        <w:jc w:val="both"/>
-        <w:rPr>
-          <w:rFonts w:ascii="Times New Roman" w:eastAsia="Times New Roman" w:hAnsi="Times New Roman" w:cs="Times New Roman"/>
-          <w:sz w:val="24"/>
-          <w:szCs w:val="24"/>
-        </w:rPr>
-      </w:pPr>
-    </w:p>
-    <w:p>
-      <w:pPr>
-        <w:spacing w:before="180"/>
-        <w:jc w:val="both"/>
-        <w:rPr>
-          <w:rFonts w:ascii="Times New Roman" w:eastAsia="Times New Roman" w:hAnsi="Times New Roman" w:cs="Times New Roman"/>
-          <w:sz w:val="24"/>
-          <w:szCs w:val="24"/>
-        </w:rPr>
-      </w:pPr>
-      <w:r>
-        <w:rPr>
-          <w:rFonts w:ascii="Times New Roman" w:eastAsia="Times New Roman" w:hAnsi="Times New Roman" w:cs="Times New Roman"/>
-          <w:noProof/>
-          <w:sz w:val="24"/>
-          <w:szCs w:val="24"/>
-        </w:rPr>
-        <w:drawing>
-          <wp:inline distT="114300" distB="114300" distL="114300" distR="114300">
-            <wp:extent cx="5943600" cy="2120900"/>
-            <wp:effectExtent l="0" t="0" r="0" b="0"/>
-            <wp:docPr id="1" name="image2.jpg"/>
-            <wp:cNvGraphicFramePr/>
-            <a:graphic xmlns:a="http://schemas.openxmlformats.org/drawingml/2006/main">
-              <a:graphicData uri="http://schemas.openxmlformats.org/drawingml/2006/picture">
-                <pic:pic xmlns:pic="http://schemas.openxmlformats.org/drawingml/2006/picture">
-                  <pic:nvPicPr>
-                    <pic:cNvPr id="0" name="image2.jpg"/>
-                    <pic:cNvPicPr preferRelativeResize="0"/>
-                  </pic:nvPicPr>
-                  <pic:blipFill>
-                    <a:blip r:embed="rId10"/>
-                    <a:srcRect/>
-                    <a:stretch>
-                      <a:fillRect/>
-                    </a:stretch>
-                  </pic:blipFill>
-                  <pic:spPr>
-                    <a:xfrm>
-                      <a:off x="0" y="0"/>
-                      <a:ext cx="5943600" cy="2120900"/>
-                    </a:xfrm>
-                    <a:prstGeom prst="rect">
-                      <a:avLst/>
-                    </a:prstGeom>
-                    <a:ln/>
-                  </pic:spPr>
-                </pic:pic>
-              </a:graphicData>
-            </a:graphic>
-          </wp:inline>
-        </w:drawing>
-      </w:r>
-    </w:p>
-    <w:p>
-      <w:pPr>
-        <w:jc w:val="center"/>
-        <w:rPr>
-          <w:rFonts w:ascii="Times New Roman" w:eastAsia="Times New Roman" w:hAnsi="Times New Roman" w:cs="Times New Roman"/>
-          <w:sz w:val="24"/>
-          <w:szCs w:val="24"/>
-        </w:rPr>
-      </w:pPr>
-      <w:r>
-        <w:rPr>
-          <w:rFonts w:ascii="Times New Roman" w:eastAsia="Times New Roman" w:hAnsi="Times New Roman" w:cs="Times New Roman"/>
-          <w:sz w:val="24"/>
-          <w:szCs w:val="24"/>
-          <w:highlight w:val="yellow"/>
-        </w:rPr>
-        <w:t xml:space="preserve">Fig 3: Bulb State </w:t>
-      </w:r>
-      <w:proofErr w:type="spellStart"/>
-      <w:r>
-        <w:rPr>
-          <w:rFonts w:ascii="Times New Roman" w:eastAsia="Times New Roman" w:hAnsi="Times New Roman" w:cs="Times New Roman"/>
-          <w:sz w:val="24"/>
-          <w:szCs w:val="24"/>
-          <w:highlight w:val="yellow"/>
-        </w:rPr>
-        <w:t>State</w:t>
-      </w:r>
-      <w:proofErr w:type="spellEnd"/>
-      <w:r>
-        <w:rPr>
-          <w:rFonts w:ascii="Times New Roman" w:eastAsia="Times New Roman" w:hAnsi="Times New Roman" w:cs="Times New Roman"/>
-          <w:sz w:val="24"/>
-          <w:szCs w:val="24"/>
-          <w:highlight w:val="yellow"/>
-        </w:rPr>
-        <w:t xml:space="preserve"> Diagram</w:t>
-      </w:r>
-    </w:p>
-    <w:p>
-      <w:pPr>
-        <w:jc w:val="center"/>
-        <w:rPr>
-          <w:rFonts w:ascii="Times New Roman" w:eastAsia="Times New Roman" w:hAnsi="Times New Roman" w:cs="Times New Roman"/>
-          <w:sz w:val="24"/>
-          <w:szCs w:val="24"/>
-        </w:rPr>
-      </w:pPr>
-    </w:p>
-    <w:p>
-      <w:pPr>
-        <w:jc w:val="center"/>
-        <w:rPr>
-          <w:rFonts w:ascii="Times New Roman" w:eastAsia="Times New Roman" w:hAnsi="Times New Roman" w:cs="Times New Roman"/>
-          <w:sz w:val="24"/>
-          <w:szCs w:val="24"/>
-        </w:rPr>
-      </w:pPr>
-    </w:p>
-    <w:p>
-      <w:pPr>
-        <w:jc w:val="center"/>
-        <w:rPr>
-          <w:rFonts w:ascii="Times New Roman" w:eastAsia="Times New Roman" w:hAnsi="Times New Roman" w:cs="Times New Roman"/>
-          <w:sz w:val="24"/>
-          <w:szCs w:val="24"/>
-        </w:rPr>
-      </w:pPr>
-    </w:p>
-    <w:p>
-      <w:pPr>
-        <w:jc w:val="center"/>
-        <w:rPr>
-          <w:rFonts w:ascii="Times New Roman" w:eastAsia="Times New Roman" w:hAnsi="Times New Roman" w:cs="Times New Roman"/>
-          <w:b/>
-          <w:sz w:val="24"/>
-          <w:szCs w:val="24"/>
-        </w:rPr>
-      </w:pPr>
-      <w:r>
-        <w:rPr>
-          <w:rFonts w:ascii="Times New Roman" w:eastAsia="Times New Roman" w:hAnsi="Times New Roman" w:cs="Times New Roman"/>
-          <w:b/>
-          <w:sz w:val="24"/>
-          <w:szCs w:val="24"/>
-        </w:rPr>
-        <w:lastRenderedPageBreak/>
-        <w:t>DISCOVERY AND USE OF ONLINE INFORMATION</w:t>
-      </w:r>
-    </w:p>
-    <w:p>
-      <w:pPr>
-        <w:spacing w:before="180"/>
-        <w:rPr>
-          <w:rFonts w:ascii="Times New Roman" w:eastAsia="Times New Roman" w:hAnsi="Times New Roman" w:cs="Times New Roman"/>
-          <w:sz w:val="24"/>
-          <w:szCs w:val="24"/>
-        </w:rPr>
-      </w:pPr>
-      <w:r>
-        <w:rPr>
-          <w:rFonts w:ascii="Times New Roman" w:eastAsia="Times New Roman" w:hAnsi="Times New Roman" w:cs="Times New Roman"/>
-          <w:sz w:val="24"/>
-          <w:szCs w:val="24"/>
-        </w:rPr>
-        <w:tab/>
-        <w:t xml:space="preserve">There was no use of online code, packages, or the like. However, the </w:t>
-      </w:r>
-      <w:proofErr w:type="spellStart"/>
-      <w:r>
-        <w:rPr>
-          <w:rFonts w:ascii="Times New Roman" w:eastAsia="Times New Roman" w:hAnsi="Times New Roman" w:cs="Times New Roman"/>
-          <w:sz w:val="24"/>
-          <w:szCs w:val="24"/>
-        </w:rPr>
-        <w:t>LucidChart</w:t>
-      </w:r>
-      <w:proofErr w:type="spellEnd"/>
-      <w:r>
-        <w:rPr>
-          <w:rFonts w:ascii="Times New Roman" w:eastAsia="Times New Roman" w:hAnsi="Times New Roman" w:cs="Times New Roman"/>
-          <w:sz w:val="24"/>
-          <w:szCs w:val="24"/>
-        </w:rPr>
-        <w:t xml:space="preserve"> website was used in order to create the class diagrams for this project.</w:t>
-      </w:r>
-    </w:p>
-    <w:p>
-      <w:pPr>
-        <w:jc w:val="center"/>
-        <w:rPr>
-          <w:rFonts w:ascii="Times New Roman" w:eastAsia="Times New Roman" w:hAnsi="Times New Roman" w:cs="Times New Roman"/>
-          <w:sz w:val="24"/>
-          <w:szCs w:val="24"/>
-        </w:rPr>
-      </w:pPr>
-    </w:p>
-    <w:p>
-      <w:pPr>
-        <w:jc w:val="center"/>
-        <w:rPr>
-          <w:rFonts w:ascii="Times New Roman" w:eastAsia="Times New Roman" w:hAnsi="Times New Roman" w:cs="Times New Roman"/>
-          <w:b/>
-          <w:sz w:val="24"/>
-          <w:szCs w:val="24"/>
-        </w:rPr>
-      </w:pPr>
-      <w:r>
-        <w:rPr>
-          <w:rFonts w:ascii="Times New Roman" w:eastAsia="Times New Roman" w:hAnsi="Times New Roman" w:cs="Times New Roman"/>
-          <w:b/>
-          <w:sz w:val="24"/>
-          <w:szCs w:val="24"/>
-        </w:rPr>
-        <w:t>DEBUG</w:t>
-      </w:r>
-    </w:p>
-    <w:p>
-      <w:pPr>
-        <w:spacing w:before="180"/>
-        <w:rPr>
-          <w:rFonts w:ascii="Times New Roman" w:eastAsia="Times New Roman" w:hAnsi="Times New Roman" w:cs="Times New Roman"/>
-          <w:sz w:val="24"/>
-          <w:szCs w:val="24"/>
-        </w:rPr>
-      </w:pPr>
-      <w:r>
-        <w:rPr>
-          <w:rFonts w:ascii="Times New Roman" w:eastAsia="Times New Roman" w:hAnsi="Times New Roman" w:cs="Times New Roman"/>
-          <w:sz w:val="24"/>
-          <w:szCs w:val="24"/>
-        </w:rPr>
-        <w:tab/>
-        <w:t xml:space="preserve">While there will not be evidence of the errors this caused, one major issue arose when attempting to pass commands between the controller, hub, and bulbs. The problems came with </w:t>
-      </w:r>
-      <w:proofErr w:type="spellStart"/>
-      <w:r>
-        <w:rPr>
-          <w:rFonts w:ascii="Times New Roman" w:eastAsia="Times New Roman" w:hAnsi="Times New Roman" w:cs="Times New Roman"/>
-          <w:sz w:val="24"/>
-          <w:szCs w:val="24"/>
-        </w:rPr>
-        <w:t>CoolBeans</w:t>
-      </w:r>
-      <w:proofErr w:type="spellEnd"/>
-      <w:r>
-        <w:rPr>
-          <w:rFonts w:ascii="Times New Roman" w:eastAsia="Times New Roman" w:hAnsi="Times New Roman" w:cs="Times New Roman"/>
-          <w:sz w:val="24"/>
-          <w:szCs w:val="24"/>
-        </w:rPr>
-        <w:t xml:space="preserve"> suggesting that certain methods (like </w:t>
-      </w:r>
-      <w:proofErr w:type="spellStart"/>
-      <w:r>
-        <w:rPr>
-          <w:rFonts w:ascii="Times New Roman" w:eastAsia="Times New Roman" w:hAnsi="Times New Roman" w:cs="Times New Roman"/>
-          <w:sz w:val="24"/>
-          <w:szCs w:val="24"/>
-        </w:rPr>
-        <w:t>setBulbColor</w:t>
-      </w:r>
-      <w:proofErr w:type="spellEnd"/>
-      <w:r>
-        <w:rPr>
-          <w:rFonts w:ascii="Times New Roman" w:eastAsia="Times New Roman" w:hAnsi="Times New Roman" w:cs="Times New Roman"/>
-          <w:sz w:val="24"/>
-          <w:szCs w:val="24"/>
-        </w:rPr>
-        <w:t xml:space="preserve"> for the controller and hub) should be made static, yet </w:t>
-      </w:r>
-      <w:proofErr w:type="spellStart"/>
-      <w:r>
-        <w:rPr>
-          <w:rFonts w:ascii="Times New Roman" w:eastAsia="Times New Roman" w:hAnsi="Times New Roman" w:cs="Times New Roman"/>
-          <w:sz w:val="24"/>
-          <w:szCs w:val="24"/>
-        </w:rPr>
-        <w:t>CoolBeans</w:t>
-      </w:r>
-      <w:proofErr w:type="spellEnd"/>
-      <w:r>
-        <w:rPr>
-          <w:rFonts w:ascii="Times New Roman" w:eastAsia="Times New Roman" w:hAnsi="Times New Roman" w:cs="Times New Roman"/>
-          <w:sz w:val="24"/>
-          <w:szCs w:val="24"/>
-        </w:rPr>
-        <w:t xml:space="preserve"> was not capable of suggesting more than that. I attempted to implement static variables and methods where </w:t>
-      </w:r>
-      <w:proofErr w:type="spellStart"/>
-      <w:r>
-        <w:rPr>
-          <w:rFonts w:ascii="Times New Roman" w:eastAsia="Times New Roman" w:hAnsi="Times New Roman" w:cs="Times New Roman"/>
-          <w:sz w:val="24"/>
-          <w:szCs w:val="24"/>
-        </w:rPr>
-        <w:t>CoolBeans</w:t>
-      </w:r>
-      <w:proofErr w:type="spellEnd"/>
-      <w:r>
-        <w:rPr>
-          <w:rFonts w:ascii="Times New Roman" w:eastAsia="Times New Roman" w:hAnsi="Times New Roman" w:cs="Times New Roman"/>
-          <w:sz w:val="24"/>
-          <w:szCs w:val="24"/>
-        </w:rPr>
-        <w:t xml:space="preserve"> suggested, but this caused counting errors and improper passing of commands between the objects. This was resolved by rewriting the means by which the controller “told” a hub what to do. The use of </w:t>
-      </w:r>
-      <w:proofErr w:type="spellStart"/>
-      <w:r>
-        <w:rPr>
-          <w:rFonts w:ascii="Times New Roman" w:eastAsia="Times New Roman" w:hAnsi="Times New Roman" w:cs="Times New Roman"/>
-          <w:sz w:val="24"/>
-          <w:szCs w:val="24"/>
-        </w:rPr>
-        <w:t>ArrayLists</w:t>
-      </w:r>
-      <w:proofErr w:type="spellEnd"/>
-      <w:r>
-        <w:rPr>
-          <w:rFonts w:ascii="Times New Roman" w:eastAsia="Times New Roman" w:hAnsi="Times New Roman" w:cs="Times New Roman"/>
-          <w:sz w:val="24"/>
-          <w:szCs w:val="24"/>
-        </w:rPr>
-        <w:t xml:space="preserve"> was very important here, since </w:t>
-      </w:r>
-      <w:r>
-        <w:rPr>
-          <w:rFonts w:ascii="Times New Roman" w:eastAsia="Times New Roman" w:hAnsi="Times New Roman" w:cs="Times New Roman"/>
-          <w:sz w:val="24"/>
-          <w:szCs w:val="24"/>
-        </w:rPr>
-        <w:t xml:space="preserve">the hubs and bulbs needed were stored as objects in </w:t>
-      </w:r>
-      <w:proofErr w:type="spellStart"/>
-      <w:r>
-        <w:rPr>
-          <w:rFonts w:ascii="Times New Roman" w:eastAsia="Times New Roman" w:hAnsi="Times New Roman" w:cs="Times New Roman"/>
-          <w:sz w:val="24"/>
-          <w:szCs w:val="24"/>
-        </w:rPr>
-        <w:t>ArrayLists</w:t>
-      </w:r>
-      <w:proofErr w:type="spellEnd"/>
-      <w:r>
-        <w:rPr>
-          <w:rFonts w:ascii="Times New Roman" w:eastAsia="Times New Roman" w:hAnsi="Times New Roman" w:cs="Times New Roman"/>
-          <w:sz w:val="24"/>
-          <w:szCs w:val="24"/>
-        </w:rPr>
-        <w:t>, at which point they could be called with the format “</w:t>
-      </w:r>
-      <w:proofErr w:type="spellStart"/>
-      <w:r>
-        <w:rPr>
-          <w:rFonts w:ascii="Times New Roman" w:eastAsia="Times New Roman" w:hAnsi="Times New Roman" w:cs="Times New Roman"/>
-          <w:sz w:val="24"/>
-          <w:szCs w:val="24"/>
-        </w:rPr>
-        <w:t>bulbList.get</w:t>
-      </w:r>
-      <w:proofErr w:type="spellEnd"/>
-      <w:r>
-        <w:rPr>
-          <w:rFonts w:ascii="Times New Roman" w:eastAsia="Times New Roman" w:hAnsi="Times New Roman" w:cs="Times New Roman"/>
-          <w:sz w:val="24"/>
-          <w:szCs w:val="24"/>
-        </w:rPr>
-        <w:t>(j</w:t>
-      </w:r>
-      <w:proofErr w:type="gramStart"/>
-      <w:r>
-        <w:rPr>
-          <w:rFonts w:ascii="Times New Roman" w:eastAsia="Times New Roman" w:hAnsi="Times New Roman" w:cs="Times New Roman"/>
-          <w:sz w:val="24"/>
-          <w:szCs w:val="24"/>
-        </w:rPr>
-        <w:t>).</w:t>
-      </w:r>
-      <w:proofErr w:type="spellStart"/>
-      <w:r>
-        <w:rPr>
-          <w:rFonts w:ascii="Times New Roman" w:eastAsia="Times New Roman" w:hAnsi="Times New Roman" w:cs="Times New Roman"/>
-          <w:sz w:val="24"/>
-          <w:szCs w:val="24"/>
-        </w:rPr>
-        <w:t>setState</w:t>
-      </w:r>
-      <w:proofErr w:type="spellEnd"/>
-      <w:proofErr w:type="gramEnd"/>
-      <w:r>
-        <w:rPr>
-          <w:rFonts w:ascii="Times New Roman" w:eastAsia="Times New Roman" w:hAnsi="Times New Roman" w:cs="Times New Roman"/>
-          <w:sz w:val="24"/>
-          <w:szCs w:val="24"/>
-        </w:rPr>
-        <w:t xml:space="preserve">(state)” for example. Here, the hub finds the correct bulb from the list, then calls its </w:t>
-      </w:r>
-      <w:proofErr w:type="spellStart"/>
-      <w:r>
-        <w:rPr>
-          <w:rFonts w:ascii="Times New Roman" w:eastAsia="Times New Roman" w:hAnsi="Times New Roman" w:cs="Times New Roman"/>
-          <w:sz w:val="24"/>
-          <w:szCs w:val="24"/>
-        </w:rPr>
-        <w:t>setState</w:t>
-      </w:r>
-      <w:proofErr w:type="spellEnd"/>
-      <w:r>
-        <w:rPr>
-          <w:rFonts w:ascii="Times New Roman" w:eastAsia="Times New Roman" w:hAnsi="Times New Roman" w:cs="Times New Roman"/>
-          <w:sz w:val="24"/>
-          <w:szCs w:val="24"/>
-        </w:rPr>
-        <w:t xml:space="preserve"> method to set it to what the state argument holds.</w:t>
-      </w:r>
-    </w:p>
-    <w:p>
-      <w:pPr>
-        <w:jc w:val="center"/>
-        <w:rPr>
-          <w:rFonts w:ascii="Times New Roman" w:eastAsia="Times New Roman" w:hAnsi="Times New Roman" w:cs="Times New Roman"/>
-          <w:b/>
-          <w:sz w:val="24"/>
-          <w:szCs w:val="24"/>
-        </w:rPr>
-      </w:pPr>
-      <w:r>
-        <w:rPr>
-          <w:rFonts w:ascii="Times New Roman" w:eastAsia="Times New Roman" w:hAnsi="Times New Roman" w:cs="Times New Roman"/>
-          <w:b/>
-          <w:sz w:val="24"/>
-          <w:szCs w:val="24"/>
-        </w:rPr>
-        <w:t xml:space="preserve">RESULTS </w:t>
-      </w:r>
-    </w:p>
-    <w:p>
-      <w:pPr>
-        <w:jc w:val="center"/>
-        <w:rPr>
-          <w:rFonts w:ascii="Times New Roman" w:eastAsia="Times New Roman" w:hAnsi="Times New Roman" w:cs="Times New Roman"/>
-          <w:b/>
-          <w:sz w:val="24"/>
-          <w:szCs w:val="24"/>
-        </w:rPr>
-      </w:pPr>
-      <w:r>
-        <w:rPr>
-          <w:rFonts w:ascii="Times New Roman" w:eastAsia="Times New Roman" w:hAnsi="Times New Roman" w:cs="Times New Roman"/>
-          <w:b/>
-          <w:noProof/>
-          <w:sz w:val="24"/>
-          <w:szCs w:val="24"/>
-        </w:rPr>
-        <w:drawing>
           <wp:inline distT="0" distB="0" distL="0" distR="0">
-            <wp:extent cx="3600953" cy="4515480"/>
-            <wp:effectExtent l="0" t="0" r="0" b="0"/>
-            <wp:docPr id="4" name="Picture 4"/>
+            <wp:extent cx="5943600" cy="3286125"/>
+            <wp:effectExtent l="0" t="0" r="0" b="9525"/>
+            <wp:docPr id="7" name="Picture 7"/>
             <wp:cNvGraphicFramePr>
               <a:graphicFrameLocks xmlns:a="http://schemas.openxmlformats.org/drawingml/2006/main" noChangeAspect="1"/>
             </wp:cNvGraphicFramePr>
@@ -3617,11 +3200,11 @@
               <a:graphicData uri="http://schemas.openxmlformats.org/drawingml/2006/picture">
                 <pic:pic xmlns:pic="http://schemas.openxmlformats.org/drawingml/2006/picture">
                   <pic:nvPicPr>
-                    <pic:cNvPr id="4" name="P5Output.png"/>
+                    <pic:cNvPr id="7" name="AddBulbSequenceDiagram.png"/>
                     <pic:cNvPicPr/>
                   </pic:nvPicPr>
                   <pic:blipFill>
-                    <a:blip r:embed="rId11">
+                    <a:blip r:embed="rId8" cstate="print">
                       <a:extLst>
                         <a:ext uri="{28A0092B-C50C-407E-A947-70E740481C1C}">
                           <a14:useLocalDpi xmlns:a14="http://schemas.microsoft.com/office/drawing/2010/main" val="0"/>
@@ -3635,7 +3218,7 @@
                   <pic:spPr>
                     <a:xfrm>
                       <a:off x="0" y="0"/>
-                      <a:ext cx="3600953" cy="4515480"/>
+                      <a:ext cx="5943600" cy="3286125"/>
                     </a:xfrm>
                     <a:prstGeom prst="rect">
                       <a:avLst/>
@@ -3647,8 +3230,6 @@
           </wp:inline>
         </w:drawing>
       </w:r>
-      <w:bookmarkStart w:id="0" w:name="_GoBack"/>
-      <w:bookmarkEnd w:id="0"/>
     </w:p>
     <w:p>
       <w:pPr>
@@ -3665,10 +3246,612 @@
           <w:rFonts w:ascii="Times New Roman" w:eastAsia="Times New Roman" w:hAnsi="Times New Roman" w:cs="Times New Roman"/>
           <w:sz w:val="24"/>
           <w:szCs w:val="24"/>
-          <w:highlight w:val="yellow"/>
+        </w:rPr>
+        <w:t xml:space="preserve">Fig 2: </w:t>
+      </w:r>
+      <w:r>
+        <w:rPr>
+          <w:rFonts w:ascii="Times New Roman" w:eastAsia="Times New Roman" w:hAnsi="Times New Roman" w:cs="Times New Roman"/>
+          <w:sz w:val="24"/>
+          <w:szCs w:val="24"/>
+        </w:rPr>
+        <w:t>Add Bulb</w:t>
+      </w:r>
+      <w:r>
+        <w:rPr>
+          <w:rFonts w:ascii="Times New Roman" w:eastAsia="Times New Roman" w:hAnsi="Times New Roman" w:cs="Times New Roman"/>
+          <w:sz w:val="24"/>
+          <w:szCs w:val="24"/>
+        </w:rPr>
+        <w:t xml:space="preserve"> Sequence Diagram</w:t>
+      </w:r>
+    </w:p>
+    <w:p>
+      <w:pPr>
+        <w:spacing w:before="180"/>
+        <w:jc w:val="both"/>
+        <w:rPr>
+          <w:rFonts w:ascii="Times New Roman" w:eastAsia="Times New Roman" w:hAnsi="Times New Roman" w:cs="Times New Roman"/>
+          <w:sz w:val="24"/>
+          <w:szCs w:val="24"/>
+        </w:rPr>
+      </w:pPr>
+      <w:r>
+        <w:rPr>
+          <w:rFonts w:ascii="Times New Roman" w:eastAsia="Times New Roman" w:hAnsi="Times New Roman" w:cs="Times New Roman"/>
+          <w:noProof/>
+          <w:sz w:val="24"/>
+          <w:szCs w:val="24"/>
+        </w:rPr>
+        <w:drawing>
+          <wp:inline distT="0" distB="0" distL="0" distR="0">
+            <wp:extent cx="5943600" cy="3315970"/>
+            <wp:effectExtent l="0" t="0" r="0" b="0"/>
+            <wp:docPr id="8" name="Picture 8"/>
+            <wp:cNvGraphicFramePr>
+              <a:graphicFrameLocks xmlns:a="http://schemas.openxmlformats.org/drawingml/2006/main" noChangeAspect="1"/>
+            </wp:cNvGraphicFramePr>
+            <a:graphic xmlns:a="http://schemas.openxmlformats.org/drawingml/2006/main">
+              <a:graphicData uri="http://schemas.openxmlformats.org/drawingml/2006/picture">
+                <pic:pic xmlns:pic="http://schemas.openxmlformats.org/drawingml/2006/picture">
+                  <pic:nvPicPr>
+                    <pic:cNvPr id="8" name="AddBulbTogroupSequenceDiagram.png"/>
+                    <pic:cNvPicPr/>
+                  </pic:nvPicPr>
+                  <pic:blipFill>
+                    <a:blip r:embed="rId9" cstate="print">
+                      <a:extLst>
+                        <a:ext uri="{28A0092B-C50C-407E-A947-70E740481C1C}">
+                          <a14:useLocalDpi xmlns:a14="http://schemas.microsoft.com/office/drawing/2010/main" val="0"/>
+                        </a:ext>
+                      </a:extLst>
+                    </a:blip>
+                    <a:stretch>
+                      <a:fillRect/>
+                    </a:stretch>
+                  </pic:blipFill>
+                  <pic:spPr>
+                    <a:xfrm>
+                      <a:off x="0" y="0"/>
+                      <a:ext cx="5943600" cy="3315970"/>
+                    </a:xfrm>
+                    <a:prstGeom prst="rect">
+                      <a:avLst/>
+                    </a:prstGeom>
+                  </pic:spPr>
+                </pic:pic>
+              </a:graphicData>
+            </a:graphic>
+          </wp:inline>
+        </w:drawing>
+      </w:r>
+    </w:p>
+    <w:p>
+      <w:pPr>
+        <w:spacing w:before="180"/>
+        <w:jc w:val="center"/>
+        <w:rPr>
+          <w:rFonts w:ascii="Times New Roman" w:eastAsia="Times New Roman" w:hAnsi="Times New Roman" w:cs="Times New Roman"/>
+          <w:sz w:val="24"/>
+          <w:szCs w:val="24"/>
+        </w:rPr>
+      </w:pPr>
+      <w:r>
+        <w:rPr>
+          <w:rFonts w:ascii="Times New Roman" w:eastAsia="Times New Roman" w:hAnsi="Times New Roman" w:cs="Times New Roman"/>
+          <w:sz w:val="24"/>
+          <w:szCs w:val="24"/>
+        </w:rPr>
+        <w:t>Fig 3: Add Bulb to Group Sequence Diagram</w:t>
+      </w:r>
+    </w:p>
+    <w:p>
+      <w:pPr>
+        <w:spacing w:before="180"/>
+        <w:jc w:val="both"/>
+        <w:rPr>
+          <w:rFonts w:ascii="Times New Roman" w:eastAsia="Times New Roman" w:hAnsi="Times New Roman" w:cs="Times New Roman"/>
+          <w:sz w:val="24"/>
+          <w:szCs w:val="24"/>
+        </w:rPr>
+      </w:pPr>
+    </w:p>
+    <w:p>
+      <w:pPr>
+        <w:jc w:val="center"/>
+        <w:rPr>
+          <w:rFonts w:ascii="Times New Roman" w:eastAsia="Times New Roman" w:hAnsi="Times New Roman" w:cs="Times New Roman"/>
+          <w:sz w:val="24"/>
+          <w:szCs w:val="24"/>
+        </w:rPr>
+      </w:pPr>
+    </w:p>
+    <w:p>
+      <w:pPr>
+        <w:jc w:val="center"/>
+        <w:rPr>
+          <w:rFonts w:ascii="Times New Roman" w:eastAsia="Times New Roman" w:hAnsi="Times New Roman" w:cs="Times New Roman"/>
+          <w:sz w:val="24"/>
+          <w:szCs w:val="24"/>
+        </w:rPr>
+      </w:pPr>
+    </w:p>
+    <w:p>
+      <w:pPr>
+        <w:jc w:val="center"/>
+        <w:rPr>
+          <w:rFonts w:ascii="Times New Roman" w:eastAsia="Times New Roman" w:hAnsi="Times New Roman" w:cs="Times New Roman"/>
+          <w:sz w:val="24"/>
+          <w:szCs w:val="24"/>
+        </w:rPr>
+      </w:pPr>
+    </w:p>
+    <w:p>
+      <w:pPr>
+        <w:jc w:val="center"/>
+        <w:rPr>
+          <w:rFonts w:ascii="Times New Roman" w:eastAsia="Times New Roman" w:hAnsi="Times New Roman" w:cs="Times New Roman"/>
+          <w:b/>
+          <w:sz w:val="24"/>
+          <w:szCs w:val="24"/>
+        </w:rPr>
+      </w:pPr>
+      <w:r>
+        <w:rPr>
+          <w:rFonts w:ascii="Times New Roman" w:eastAsia="Times New Roman" w:hAnsi="Times New Roman" w:cs="Times New Roman"/>
+          <w:b/>
+          <w:sz w:val="24"/>
+          <w:szCs w:val="24"/>
+        </w:rPr>
+        <w:t>DISCOVERY AND USE OF ONLINE INFORMATION</w:t>
+      </w:r>
+    </w:p>
+    <w:p>
+      <w:pPr>
+        <w:spacing w:before="180"/>
+        <w:rPr>
+          <w:rFonts w:ascii="Times New Roman" w:eastAsia="Times New Roman" w:hAnsi="Times New Roman" w:cs="Times New Roman"/>
+          <w:sz w:val="24"/>
+          <w:szCs w:val="24"/>
+        </w:rPr>
+      </w:pPr>
+      <w:r>
+        <w:rPr>
+          <w:rFonts w:ascii="Times New Roman" w:eastAsia="Times New Roman" w:hAnsi="Times New Roman" w:cs="Times New Roman"/>
+          <w:sz w:val="24"/>
+          <w:szCs w:val="24"/>
+        </w:rPr>
+        <w:tab/>
+        <w:t xml:space="preserve">There was no use of online code, packages, or the like. However, the </w:t>
+      </w:r>
+      <w:proofErr w:type="spellStart"/>
+      <w:r>
+        <w:rPr>
+          <w:rFonts w:ascii="Times New Roman" w:eastAsia="Times New Roman" w:hAnsi="Times New Roman" w:cs="Times New Roman"/>
+          <w:sz w:val="24"/>
+          <w:szCs w:val="24"/>
+        </w:rPr>
+        <w:t>LucidChart</w:t>
+      </w:r>
+      <w:proofErr w:type="spellEnd"/>
+      <w:r>
+        <w:rPr>
+          <w:rFonts w:ascii="Times New Roman" w:eastAsia="Times New Roman" w:hAnsi="Times New Roman" w:cs="Times New Roman"/>
+          <w:sz w:val="24"/>
+          <w:szCs w:val="24"/>
+        </w:rPr>
+        <w:t xml:space="preserve"> website was used in order to create the class diagrams for this project.</w:t>
+      </w:r>
+    </w:p>
+    <w:p>
+      <w:pPr>
+        <w:jc w:val="center"/>
+        <w:rPr>
+          <w:rFonts w:ascii="Times New Roman" w:eastAsia="Times New Roman" w:hAnsi="Times New Roman" w:cs="Times New Roman"/>
+          <w:sz w:val="24"/>
+          <w:szCs w:val="24"/>
+        </w:rPr>
+      </w:pPr>
+    </w:p>
+    <w:p>
+      <w:pPr>
+        <w:jc w:val="center"/>
+        <w:rPr>
+          <w:rFonts w:ascii="Times New Roman" w:eastAsia="Times New Roman" w:hAnsi="Times New Roman" w:cs="Times New Roman"/>
+          <w:b/>
+          <w:sz w:val="24"/>
+          <w:szCs w:val="24"/>
+        </w:rPr>
+      </w:pPr>
+      <w:r>
+        <w:rPr>
+          <w:rFonts w:ascii="Times New Roman" w:eastAsia="Times New Roman" w:hAnsi="Times New Roman" w:cs="Times New Roman"/>
+          <w:b/>
+          <w:sz w:val="24"/>
+          <w:szCs w:val="24"/>
+        </w:rPr>
+        <w:t>DEBUG</w:t>
+      </w:r>
+    </w:p>
+    <w:p>
+      <w:pPr>
+        <w:spacing w:before="180"/>
+        <w:rPr>
+          <w:rFonts w:ascii="Times New Roman" w:eastAsia="Times New Roman" w:hAnsi="Times New Roman" w:cs="Times New Roman"/>
+          <w:sz w:val="24"/>
+          <w:szCs w:val="24"/>
+        </w:rPr>
+      </w:pPr>
+      <w:r>
+        <w:rPr>
+          <w:rFonts w:ascii="Times New Roman" w:eastAsia="Times New Roman" w:hAnsi="Times New Roman" w:cs="Times New Roman"/>
+          <w:sz w:val="24"/>
+          <w:szCs w:val="24"/>
+        </w:rPr>
+        <w:tab/>
+        <w:t xml:space="preserve">While there will not be evidence of the errors this caused, one major issue arose when attempting to pass commands between the controller, hub, and bulbs. The problems came with </w:t>
+      </w:r>
+      <w:proofErr w:type="spellStart"/>
+      <w:r>
+        <w:rPr>
+          <w:rFonts w:ascii="Times New Roman" w:eastAsia="Times New Roman" w:hAnsi="Times New Roman" w:cs="Times New Roman"/>
+          <w:sz w:val="24"/>
+          <w:szCs w:val="24"/>
+        </w:rPr>
+        <w:t>CoolBeans</w:t>
+      </w:r>
+      <w:proofErr w:type="spellEnd"/>
+      <w:r>
+        <w:rPr>
+          <w:rFonts w:ascii="Times New Roman" w:eastAsia="Times New Roman" w:hAnsi="Times New Roman" w:cs="Times New Roman"/>
+          <w:sz w:val="24"/>
+          <w:szCs w:val="24"/>
+        </w:rPr>
+        <w:t xml:space="preserve"> suggesting that certain methods (like </w:t>
+      </w:r>
+      <w:proofErr w:type="spellStart"/>
+      <w:r>
+        <w:rPr>
+          <w:rFonts w:ascii="Times New Roman" w:eastAsia="Times New Roman" w:hAnsi="Times New Roman" w:cs="Times New Roman"/>
+          <w:sz w:val="24"/>
+          <w:szCs w:val="24"/>
+        </w:rPr>
+        <w:t>setBulbColor</w:t>
+      </w:r>
+      <w:proofErr w:type="spellEnd"/>
+      <w:r>
+        <w:rPr>
+          <w:rFonts w:ascii="Times New Roman" w:eastAsia="Times New Roman" w:hAnsi="Times New Roman" w:cs="Times New Roman"/>
+          <w:sz w:val="24"/>
+          <w:szCs w:val="24"/>
+        </w:rPr>
+        <w:t xml:space="preserve"> for the controller and hub) should be made static, yet </w:t>
+      </w:r>
+      <w:proofErr w:type="spellStart"/>
+      <w:r>
+        <w:rPr>
+          <w:rFonts w:ascii="Times New Roman" w:eastAsia="Times New Roman" w:hAnsi="Times New Roman" w:cs="Times New Roman"/>
+          <w:sz w:val="24"/>
+          <w:szCs w:val="24"/>
+        </w:rPr>
+        <w:t>CoolBeans</w:t>
+      </w:r>
+      <w:proofErr w:type="spellEnd"/>
+      <w:r>
+        <w:rPr>
+          <w:rFonts w:ascii="Times New Roman" w:eastAsia="Times New Roman" w:hAnsi="Times New Roman" w:cs="Times New Roman"/>
+          <w:sz w:val="24"/>
+          <w:szCs w:val="24"/>
+        </w:rPr>
+        <w:t xml:space="preserve"> was not capable of suggesting more than that. I attempted to implement static variables and methods where </w:t>
+      </w:r>
+      <w:proofErr w:type="spellStart"/>
+      <w:r>
+        <w:rPr>
+          <w:rFonts w:ascii="Times New Roman" w:eastAsia="Times New Roman" w:hAnsi="Times New Roman" w:cs="Times New Roman"/>
+          <w:sz w:val="24"/>
+          <w:szCs w:val="24"/>
+        </w:rPr>
+        <w:t>CoolBeans</w:t>
+      </w:r>
+      <w:proofErr w:type="spellEnd"/>
+      <w:r>
+        <w:rPr>
+          <w:rFonts w:ascii="Times New Roman" w:eastAsia="Times New Roman" w:hAnsi="Times New Roman" w:cs="Times New Roman"/>
+          <w:sz w:val="24"/>
+          <w:szCs w:val="24"/>
+        </w:rPr>
+        <w:t xml:space="preserve"> suggested, but this caused counting errors and improper passing of commands between the objects. This was resolved by rewriting the means by which the controller “told” a hub what to do. The use of </w:t>
+      </w:r>
+      <w:proofErr w:type="spellStart"/>
+      <w:r>
+        <w:rPr>
+          <w:rFonts w:ascii="Times New Roman" w:eastAsia="Times New Roman" w:hAnsi="Times New Roman" w:cs="Times New Roman"/>
+          <w:sz w:val="24"/>
+          <w:szCs w:val="24"/>
+        </w:rPr>
+        <w:t>ArrayLists</w:t>
+      </w:r>
+      <w:proofErr w:type="spellEnd"/>
+      <w:r>
+        <w:rPr>
+          <w:rFonts w:ascii="Times New Roman" w:eastAsia="Times New Roman" w:hAnsi="Times New Roman" w:cs="Times New Roman"/>
+          <w:sz w:val="24"/>
+          <w:szCs w:val="24"/>
+        </w:rPr>
+        <w:t xml:space="preserve"> was very important here, since </w:t>
+      </w:r>
+      <w:r>
+        <w:rPr>
+          <w:rFonts w:ascii="Times New Roman" w:eastAsia="Times New Roman" w:hAnsi="Times New Roman" w:cs="Times New Roman"/>
+          <w:sz w:val="24"/>
+          <w:szCs w:val="24"/>
+        </w:rPr>
+        <w:t xml:space="preserve">the hubs and bulbs needed were stored as objects in </w:t>
+      </w:r>
+      <w:proofErr w:type="spellStart"/>
+      <w:r>
+        <w:rPr>
+          <w:rFonts w:ascii="Times New Roman" w:eastAsia="Times New Roman" w:hAnsi="Times New Roman" w:cs="Times New Roman"/>
+          <w:sz w:val="24"/>
+          <w:szCs w:val="24"/>
+        </w:rPr>
+        <w:t>ArrayLists</w:t>
+      </w:r>
+      <w:proofErr w:type="spellEnd"/>
+      <w:r>
+        <w:rPr>
+          <w:rFonts w:ascii="Times New Roman" w:eastAsia="Times New Roman" w:hAnsi="Times New Roman" w:cs="Times New Roman"/>
+          <w:sz w:val="24"/>
+          <w:szCs w:val="24"/>
+        </w:rPr>
+        <w:t>, at which point they could be called with the format “</w:t>
+      </w:r>
+      <w:proofErr w:type="spellStart"/>
+      <w:r>
+        <w:rPr>
+          <w:rFonts w:ascii="Times New Roman" w:eastAsia="Times New Roman" w:hAnsi="Times New Roman" w:cs="Times New Roman"/>
+          <w:sz w:val="24"/>
+          <w:szCs w:val="24"/>
+        </w:rPr>
+        <w:t>bulbList.get</w:t>
+      </w:r>
+      <w:proofErr w:type="spellEnd"/>
+      <w:r>
+        <w:rPr>
+          <w:rFonts w:ascii="Times New Roman" w:eastAsia="Times New Roman" w:hAnsi="Times New Roman" w:cs="Times New Roman"/>
+          <w:sz w:val="24"/>
+          <w:szCs w:val="24"/>
+        </w:rPr>
+        <w:t>(j</w:t>
+      </w:r>
+      <w:proofErr w:type="gramStart"/>
+      <w:r>
+        <w:rPr>
+          <w:rFonts w:ascii="Times New Roman" w:eastAsia="Times New Roman" w:hAnsi="Times New Roman" w:cs="Times New Roman"/>
+          <w:sz w:val="24"/>
+          <w:szCs w:val="24"/>
+        </w:rPr>
+        <w:t>).</w:t>
+      </w:r>
+      <w:proofErr w:type="spellStart"/>
+      <w:r>
+        <w:rPr>
+          <w:rFonts w:ascii="Times New Roman" w:eastAsia="Times New Roman" w:hAnsi="Times New Roman" w:cs="Times New Roman"/>
+          <w:sz w:val="24"/>
+          <w:szCs w:val="24"/>
+        </w:rPr>
+        <w:t>setState</w:t>
+      </w:r>
+      <w:proofErr w:type="spellEnd"/>
+      <w:proofErr w:type="gramEnd"/>
+      <w:r>
+        <w:rPr>
+          <w:rFonts w:ascii="Times New Roman" w:eastAsia="Times New Roman" w:hAnsi="Times New Roman" w:cs="Times New Roman"/>
+          <w:sz w:val="24"/>
+          <w:szCs w:val="24"/>
+        </w:rPr>
+        <w:t xml:space="preserve">(state)” for example. Here, the hub finds the correct bulb from the list, then calls its </w:t>
+      </w:r>
+      <w:proofErr w:type="spellStart"/>
+      <w:r>
+        <w:rPr>
+          <w:rFonts w:ascii="Times New Roman" w:eastAsia="Times New Roman" w:hAnsi="Times New Roman" w:cs="Times New Roman"/>
+          <w:sz w:val="24"/>
+          <w:szCs w:val="24"/>
+        </w:rPr>
+        <w:t>setState</w:t>
+      </w:r>
+      <w:proofErr w:type="spellEnd"/>
+      <w:r>
+        <w:rPr>
+          <w:rFonts w:ascii="Times New Roman" w:eastAsia="Times New Roman" w:hAnsi="Times New Roman" w:cs="Times New Roman"/>
+          <w:sz w:val="24"/>
+          <w:szCs w:val="24"/>
+        </w:rPr>
+        <w:t xml:space="preserve"> method to set it to what the state argument holds</w:t>
+      </w:r>
+      <w:r>
+        <w:rPr>
+          <w:rFonts w:ascii="Times New Roman" w:eastAsia="Times New Roman" w:hAnsi="Times New Roman" w:cs="Times New Roman"/>
+          <w:sz w:val="24"/>
+          <w:szCs w:val="24"/>
+        </w:rPr>
+        <w:t>.</w:t>
+      </w:r>
+    </w:p>
+    <w:p>
+      <w:pPr>
+        <w:jc w:val="center"/>
+        <w:rPr>
+          <w:rFonts w:ascii="Times New Roman" w:eastAsia="Times New Roman" w:hAnsi="Times New Roman" w:cs="Times New Roman"/>
+          <w:b/>
+          <w:sz w:val="24"/>
+          <w:szCs w:val="24"/>
+        </w:rPr>
+      </w:pPr>
+      <w:r>
+        <w:rPr>
+          <w:rFonts w:ascii="Times New Roman" w:eastAsia="Times New Roman" w:hAnsi="Times New Roman" w:cs="Times New Roman"/>
+          <w:b/>
+          <w:sz w:val="24"/>
+          <w:szCs w:val="24"/>
+        </w:rPr>
+        <w:t xml:space="preserve">RESULTS </w:t>
+      </w:r>
+    </w:p>
+    <w:p>
+      <w:pPr>
+        <w:rPr>
+          <w:rFonts w:ascii="Times New Roman" w:eastAsia="Times New Roman" w:hAnsi="Times New Roman" w:cs="Times New Roman"/>
+          <w:b/>
+          <w:sz w:val="24"/>
+          <w:szCs w:val="24"/>
+        </w:rPr>
+      </w:pPr>
+    </w:p>
+    <w:p>
+      <w:pPr>
+        <w:rPr>
+          <w:rFonts w:ascii="Times New Roman" w:eastAsia="Times New Roman" w:hAnsi="Times New Roman" w:cs="Times New Roman"/>
+          <w:sz w:val="24"/>
+          <w:szCs w:val="24"/>
+        </w:rPr>
+      </w:pPr>
+      <w:r>
+        <w:rPr>
+          <w:rFonts w:ascii="Times New Roman" w:eastAsia="Times New Roman" w:hAnsi="Times New Roman" w:cs="Times New Roman"/>
+          <w:b/>
+          <w:sz w:val="24"/>
+          <w:szCs w:val="24"/>
+        </w:rPr>
+        <w:tab/>
+      </w:r>
+      <w:r>
+        <w:rPr>
+          <w:rFonts w:ascii="Times New Roman" w:eastAsia="Times New Roman" w:hAnsi="Times New Roman" w:cs="Times New Roman"/>
+          <w:sz w:val="24"/>
+          <w:szCs w:val="24"/>
+        </w:rPr>
+        <w:t>To test that the program works as expected, a User class was created as the main class. Here, a simulated user of the system inputs various commands that a typical user may want to input, such as adding bulbs to the system</w:t>
+      </w:r>
+      <w:r>
+        <w:rPr>
+          <w:rFonts w:ascii="Times New Roman" w:eastAsia="Times New Roman" w:hAnsi="Times New Roman" w:cs="Times New Roman"/>
+          <w:sz w:val="24"/>
+          <w:szCs w:val="24"/>
+        </w:rPr>
+        <w:t xml:space="preserve">, </w:t>
+      </w:r>
+      <w:r>
+        <w:rPr>
+          <w:rFonts w:ascii="Times New Roman" w:eastAsia="Times New Roman" w:hAnsi="Times New Roman" w:cs="Times New Roman"/>
+          <w:sz w:val="24"/>
+          <w:szCs w:val="24"/>
+        </w:rPr>
+        <w:t xml:space="preserve">changing the color </w:t>
+      </w:r>
+      <w:r>
+        <w:rPr>
+          <w:rFonts w:ascii="Times New Roman" w:eastAsia="Times New Roman" w:hAnsi="Times New Roman" w:cs="Times New Roman"/>
+          <w:sz w:val="24"/>
+          <w:szCs w:val="24"/>
+        </w:rPr>
+        <w:t xml:space="preserve">and brightness </w:t>
+      </w:r>
+      <w:r>
+        <w:rPr>
+          <w:rFonts w:ascii="Times New Roman" w:eastAsia="Times New Roman" w:hAnsi="Times New Roman" w:cs="Times New Roman"/>
+          <w:sz w:val="24"/>
+          <w:szCs w:val="24"/>
+        </w:rPr>
+        <w:t>of some of the bulbs</w:t>
+      </w:r>
+      <w:r>
+        <w:rPr>
+          <w:rFonts w:ascii="Times New Roman" w:eastAsia="Times New Roman" w:hAnsi="Times New Roman" w:cs="Times New Roman"/>
+          <w:sz w:val="24"/>
+          <w:szCs w:val="24"/>
+        </w:rPr>
+        <w:t>, turning some bulbs off, creating a group, adding bulbs to the group, and changing the color of the lights within the group</w:t>
+      </w:r>
+      <w:r>
+        <w:rPr>
+          <w:rFonts w:ascii="Times New Roman" w:eastAsia="Times New Roman" w:hAnsi="Times New Roman" w:cs="Times New Roman"/>
+          <w:sz w:val="24"/>
+          <w:szCs w:val="24"/>
+        </w:rPr>
+        <w:t>.</w:t>
+      </w:r>
+      <w:r>
+        <w:rPr>
+          <w:rFonts w:ascii="Times New Roman" w:eastAsia="Times New Roman" w:hAnsi="Times New Roman" w:cs="Times New Roman"/>
+          <w:sz w:val="24"/>
+          <w:szCs w:val="24"/>
+        </w:rPr>
+        <w:t xml:space="preserve"> In the following image, the previously mentioned commands were performed.</w:t>
+      </w:r>
+    </w:p>
+    <w:p>
+      <w:pPr>
+        <w:jc w:val="center"/>
+        <w:rPr>
+          <w:rFonts w:ascii="Times New Roman" w:eastAsia="Times New Roman" w:hAnsi="Times New Roman" w:cs="Times New Roman"/>
+          <w:b/>
+          <w:sz w:val="24"/>
+          <w:szCs w:val="24"/>
+        </w:rPr>
+      </w:pPr>
+      <w:r>
+        <w:rPr>
+          <w:rFonts w:ascii="Times New Roman" w:eastAsia="Times New Roman" w:hAnsi="Times New Roman" w:cs="Times New Roman"/>
+          <w:b/>
+          <w:noProof/>
+          <w:sz w:val="24"/>
+          <w:szCs w:val="24"/>
         </w:rPr>
         <w:lastRenderedPageBreak/>
-        <w:t>TBD</w:t>
+        <w:drawing>
+          <wp:inline distT="0" distB="0" distL="0" distR="0">
+            <wp:extent cx="2438400" cy="3057675"/>
+            <wp:effectExtent l="0" t="0" r="0" b="9525"/>
+            <wp:docPr id="4" name="Picture 4"/>
+            <wp:cNvGraphicFramePr>
+              <a:graphicFrameLocks xmlns:a="http://schemas.openxmlformats.org/drawingml/2006/main" noChangeAspect="1"/>
+            </wp:cNvGraphicFramePr>
+            <a:graphic xmlns:a="http://schemas.openxmlformats.org/drawingml/2006/main">
+              <a:graphicData uri="http://schemas.openxmlformats.org/drawingml/2006/picture">
+                <pic:pic xmlns:pic="http://schemas.openxmlformats.org/drawingml/2006/picture">
+                  <pic:nvPicPr>
+                    <pic:cNvPr id="4" name="P5Output.png"/>
+                    <pic:cNvPicPr/>
+                  </pic:nvPicPr>
+                  <pic:blipFill>
+                    <a:blip r:embed="rId10">
+                      <a:extLst>
+                        <a:ext uri="{28A0092B-C50C-407E-A947-70E740481C1C}">
+                          <a14:useLocalDpi xmlns:a14="http://schemas.microsoft.com/office/drawing/2010/main" val="0"/>
+                        </a:ext>
+                      </a:extLst>
+                    </a:blip>
+                    <a:stretch>
+                      <a:fillRect/>
+                    </a:stretch>
+                  </pic:blipFill>
+                  <pic:spPr>
+                    <a:xfrm>
+                      <a:off x="0" y="0"/>
+                      <a:ext cx="2464299" cy="3090152"/>
+                    </a:xfrm>
+                    <a:prstGeom prst="rect">
+                      <a:avLst/>
+                    </a:prstGeom>
+                  </pic:spPr>
+                </pic:pic>
+              </a:graphicData>
+            </a:graphic>
+          </wp:inline>
+        </w:drawing>
       </w:r>
     </w:p>
     <w:p>
@@ -3680,12 +3863,30 @@
           <w:szCs w:val="24"/>
         </w:rPr>
       </w:pPr>
+      <w:r>
+        <w:rPr>
+          <w:rFonts w:ascii="Times New Roman" w:eastAsia="Times New Roman" w:hAnsi="Times New Roman" w:cs="Times New Roman"/>
+          <w:sz w:val="24"/>
+          <w:szCs w:val="24"/>
+        </w:rPr>
+        <w:t>Fig 4: Demo of System</w:t>
+      </w:r>
     </w:p>
     <w:p>
       <w:pPr>
         <w:jc w:val="center"/>
         <w:rPr>
           <w:rFonts w:ascii="Times New Roman" w:eastAsia="Times New Roman" w:hAnsi="Times New Roman" w:cs="Times New Roman"/>
+          <w:sz w:val="24"/>
+          <w:szCs w:val="24"/>
+        </w:rPr>
+      </w:pPr>
+    </w:p>
+    <w:p>
+      <w:pPr>
+        <w:jc w:val="center"/>
+        <w:rPr>
+          <w:rFonts w:ascii="Times New Roman" w:eastAsia="Times New Roman" w:hAnsi="Times New Roman" w:cs="Times New Roman"/>
           <w:b/>
           <w:sz w:val="24"/>
           <w:szCs w:val="24"/>
@@ -3704,6 +3905,67 @@
     <w:p>
       <w:pPr>
         <w:spacing w:before="180"/>
+        <w:rPr>
+          <w:rFonts w:ascii="Times New Roman" w:eastAsia="Times New Roman" w:hAnsi="Times New Roman" w:cs="Times New Roman"/>
+          <w:sz w:val="24"/>
+          <w:szCs w:val="24"/>
+        </w:rPr>
+      </w:pPr>
+      <w:r>
+        <w:rPr>
+          <w:rFonts w:ascii="Times New Roman" w:eastAsia="Times New Roman" w:hAnsi="Times New Roman" w:cs="Times New Roman"/>
+          <w:sz w:val="24"/>
+          <w:szCs w:val="24"/>
+        </w:rPr>
+        <w:tab/>
+        <w:t>As can be seen in the demo run of the smart light system, the system behaves according to the required specifications. Each class is tested, the group class is tested indirectly, and although it is not specifically printed to the screen in the demo, for each command to be performed, the controller induced the command into the system. The hub facilitated each of the commands to the specific bulb that the command was intended for.</w:t>
+      </w:r>
+    </w:p>
+    <w:p>
+      <w:pPr>
+        <w:spacing w:before="180"/>
+        <w:rPr>
+          <w:rFonts w:ascii="Times New Roman" w:eastAsia="Times New Roman" w:hAnsi="Times New Roman" w:cs="Times New Roman"/>
+          <w:sz w:val="24"/>
+          <w:szCs w:val="24"/>
+        </w:rPr>
+      </w:pPr>
+      <w:r>
+        <w:rPr>
+          <w:rFonts w:ascii="Times New Roman" w:eastAsia="Times New Roman" w:hAnsi="Times New Roman" w:cs="Times New Roman"/>
+          <w:sz w:val="24"/>
+          <w:szCs w:val="24"/>
+        </w:rPr>
+        <w:tab/>
+        <w:t>As a result of the practices used in the creation of this program, it is evident that many of these practices will be easily carried over and applied to other projects that are designed using an object-ori</w:t>
+      </w:r>
+      <w:r>
+        <w:rPr>
+          <w:rFonts w:ascii="Times New Roman" w:eastAsia="Times New Roman" w:hAnsi="Times New Roman" w:cs="Times New Roman"/>
+          <w:sz w:val="24"/>
+          <w:szCs w:val="24"/>
+        </w:rPr>
+        <w:t>e</w:t>
+      </w:r>
+      <w:r>
+        <w:rPr>
+          <w:rFonts w:ascii="Times New Roman" w:eastAsia="Times New Roman" w:hAnsi="Times New Roman" w:cs="Times New Roman"/>
+          <w:sz w:val="24"/>
+          <w:szCs w:val="24"/>
+        </w:rPr>
+        <w:t xml:space="preserve">nted approach. </w:t>
+      </w:r>
+      <w:r>
+        <w:rPr>
+          <w:rFonts w:ascii="Times New Roman" w:eastAsia="Times New Roman" w:hAnsi="Times New Roman" w:cs="Times New Roman"/>
+          <w:sz w:val="24"/>
+          <w:szCs w:val="24"/>
+        </w:rPr>
+        <w:t>The ability to pass commands between methods is an important one of these practices. Without this, this project would have been very difficult to program. It is also interesting to see how a piece of technology that many people have used could have started in its early stages. These smart hub systems are much more complex and sophisticated, of course, yet this program offers a simplified approach to the same problem that those systems address.</w:t>
+      </w:r>
+    </w:p>
+    <w:p>
+      <w:pPr>
         <w:jc w:val="center"/>
         <w:rPr>
           <w:rFonts w:ascii="Times New Roman" w:eastAsia="Times New Roman" w:hAnsi="Times New Roman" w:cs="Times New Roman"/>
@@ -3711,25 +3973,79 @@
           <w:szCs w:val="24"/>
         </w:rPr>
       </w:pPr>
-      <w:r>
-        <w:rPr>
-          <w:rFonts w:ascii="Times New Roman" w:eastAsia="Times New Roman" w:hAnsi="Times New Roman" w:cs="Times New Roman"/>
-          <w:sz w:val="24"/>
-          <w:szCs w:val="24"/>
-          <w:highlight w:val="yellow"/>
-        </w:rPr>
-        <w:t>TBD</w:t>
-      </w:r>
     </w:p>
     <w:p>
       <w:pPr>
         <w:jc w:val="center"/>
         <w:rPr>
           <w:rFonts w:ascii="Times New Roman" w:eastAsia="Times New Roman" w:hAnsi="Times New Roman" w:cs="Times New Roman"/>
-          <w:sz w:val="24"/>
-          <w:szCs w:val="24"/>
-        </w:rPr>
-      </w:pPr>
+          <w:b/>
+          <w:sz w:val="24"/>
+          <w:szCs w:val="24"/>
+        </w:rPr>
+      </w:pPr>
+      <w:r>
+        <w:rPr>
+          <w:rFonts w:ascii="Times New Roman" w:eastAsia="Times New Roman" w:hAnsi="Times New Roman" w:cs="Times New Roman"/>
+          <w:b/>
+          <w:sz w:val="24"/>
+          <w:szCs w:val="24"/>
+        </w:rPr>
+        <w:t>CONCLUSIONS</w:t>
+      </w:r>
+    </w:p>
+    <w:p>
+      <w:pPr>
+        <w:rPr>
+          <w:rFonts w:ascii="Times New Roman" w:eastAsia="Times New Roman" w:hAnsi="Times New Roman" w:cs="Times New Roman"/>
+          <w:sz w:val="24"/>
+          <w:szCs w:val="24"/>
+        </w:rPr>
+      </w:pPr>
+      <w:r>
+        <w:rPr>
+          <w:rFonts w:ascii="Times New Roman" w:eastAsia="Times New Roman" w:hAnsi="Times New Roman" w:cs="Times New Roman"/>
+          <w:sz w:val="24"/>
+          <w:szCs w:val="24"/>
+        </w:rPr>
+        <w:tab/>
+        <w:t xml:space="preserve">While this program does not implement any of the extra suggestions, it was still a good exercise to practice the entire process that is necessary to produce a program from design to shipment. In many entry-level programming courses, an assignment is given with many of the design elements pre-defined. This project has shown me how difficult designing a program can be, and this project did not include the design of a graphical user interface, which itself includes many design decisions. This project is one that I plan to revisit </w:t>
+      </w:r>
+      <w:proofErr w:type="gramStart"/>
+      <w:r>
+        <w:rPr>
+          <w:rFonts w:ascii="Times New Roman" w:eastAsia="Times New Roman" w:hAnsi="Times New Roman" w:cs="Times New Roman"/>
+          <w:sz w:val="24"/>
+          <w:szCs w:val="24"/>
+        </w:rPr>
+        <w:t>in the near future</w:t>
+      </w:r>
+      <w:proofErr w:type="gramEnd"/>
+      <w:r>
+        <w:rPr>
+          <w:rFonts w:ascii="Times New Roman" w:eastAsia="Times New Roman" w:hAnsi="Times New Roman" w:cs="Times New Roman"/>
+          <w:sz w:val="24"/>
+          <w:szCs w:val="24"/>
+        </w:rPr>
+        <w:t xml:space="preserve"> to add the non-essential features as well as improve the already existing ones. If I were to redo the project, I </w:t>
+      </w:r>
+      <w:r>
+        <w:rPr>
+          <w:rFonts w:ascii="Times New Roman" w:eastAsia="Times New Roman" w:hAnsi="Times New Roman" w:cs="Times New Roman"/>
+          <w:sz w:val="24"/>
+          <w:szCs w:val="24"/>
+        </w:rPr>
+        <w:lastRenderedPageBreak/>
+        <w:t>would set more time aside for the designing of the program, since this is where most of my troubles lied. Hopefully, this project will help me to keep time as the number one priority in future projects</w:t>
+      </w:r>
+      <w:r>
+        <w:rPr>
+          <w:rFonts w:ascii="Times New Roman" w:eastAsia="Times New Roman" w:hAnsi="Times New Roman" w:cs="Times New Roman"/>
+          <w:sz w:val="24"/>
+          <w:szCs w:val="24"/>
+        </w:rPr>
+        <w:t>.</w:t>
+      </w:r>
     </w:p>
     <w:p>
       <w:pPr>
@@ -3748,7 +4064,7 @@
           <w:sz w:val="24"/>
           <w:szCs w:val="24"/>
         </w:rPr>
-        <w:t>CONCLUSIONS</w:t>
+        <w:t>REFERENCES</w:t>
       </w:r>
     </w:p>
     <w:p>
@@ -3766,13 +4082,13 @@
           <w:rFonts w:ascii="Times New Roman" w:eastAsia="Times New Roman" w:hAnsi="Times New Roman" w:cs="Times New Roman"/>
           <w:sz w:val="24"/>
           <w:szCs w:val="24"/>
-          <w:highlight w:val="yellow"/>
-        </w:rPr>
-        <w:t>TBD</w:t>
-      </w:r>
-    </w:p>
-    <w:p>
-      <w:pPr>
+        </w:rPr>
+        <w:t>N/A</w:t>
+      </w:r>
+    </w:p>
+    <w:p>
+      <w:pPr>
+        <w:spacing w:before="180"/>
         <w:jc w:val="center"/>
         <w:rPr>
           <w:rFonts w:ascii="Times New Roman" w:eastAsia="Times New Roman" w:hAnsi="Times New Roman" w:cs="Times New Roman"/>
@@ -3798,7 +4114,7 @@
           <w:sz w:val="24"/>
           <w:szCs w:val="24"/>
         </w:rPr>
-        <w:t>REFERENCES</w:t>
+        <w:t>APPENDIX</w:t>
       </w:r>
     </w:p>
     <w:p>
@@ -3816,60 +4132,20 @@
           <w:rFonts w:ascii="Times New Roman" w:eastAsia="Times New Roman" w:hAnsi="Times New Roman" w:cs="Times New Roman"/>
           <w:sz w:val="24"/>
           <w:szCs w:val="24"/>
-          <w:highlight w:val="yellow"/>
-        </w:rPr>
-        <w:t>TBD</w:t>
-      </w:r>
-    </w:p>
-    <w:p>
-      <w:pPr>
-        <w:jc w:val="center"/>
-        <w:rPr>
-          <w:rFonts w:ascii="Times New Roman" w:eastAsia="Times New Roman" w:hAnsi="Times New Roman" w:cs="Times New Roman"/>
-          <w:sz w:val="24"/>
-          <w:szCs w:val="24"/>
-        </w:rPr>
-      </w:pPr>
-    </w:p>
-    <w:p>
-      <w:pPr>
-        <w:jc w:val="center"/>
-        <w:rPr>
-          <w:rFonts w:ascii="Times New Roman" w:eastAsia="Times New Roman" w:hAnsi="Times New Roman" w:cs="Times New Roman"/>
-          <w:b/>
-          <w:sz w:val="24"/>
-          <w:szCs w:val="24"/>
-        </w:rPr>
-      </w:pPr>
-      <w:r>
-        <w:rPr>
-          <w:rFonts w:ascii="Times New Roman" w:eastAsia="Times New Roman" w:hAnsi="Times New Roman" w:cs="Times New Roman"/>
-          <w:b/>
-          <w:sz w:val="24"/>
-          <w:szCs w:val="24"/>
-        </w:rPr>
-        <w:t>APPENDIX</w:t>
-      </w:r>
-    </w:p>
-    <w:p>
-      <w:pPr>
-        <w:spacing w:before="180"/>
-        <w:jc w:val="center"/>
-        <w:rPr>
-          <w:rFonts w:ascii="Times New Roman" w:eastAsia="Times New Roman" w:hAnsi="Times New Roman" w:cs="Times New Roman"/>
-          <w:sz w:val="24"/>
-          <w:szCs w:val="24"/>
-        </w:rPr>
-      </w:pPr>
-      <w:r>
-        <w:rPr>
-          <w:rFonts w:ascii="Times New Roman" w:eastAsia="Times New Roman" w:hAnsi="Times New Roman" w:cs="Times New Roman"/>
-          <w:sz w:val="24"/>
-          <w:szCs w:val="24"/>
-          <w:highlight w:val="yellow"/>
-        </w:rPr>
-        <w:t>TBD</w:t>
-      </w:r>
+        </w:rPr>
+        <w:t xml:space="preserve">All source code for this project can be found at: </w:t>
+      </w:r>
+      <w:hyperlink r:id="rId11" w:history="1">
+        <w:r>
+          <w:rPr>
+            <w:rStyle w:val="Hyperlink"/>
+            <w:rFonts w:ascii="Times New Roman" w:hAnsi="Times New Roman" w:cs="Times New Roman"/>
+            <w:sz w:val="24"/>
+            <w:szCs w:val="24"/>
+          </w:rPr>
+          <w:t>https://github.com/crdavis2/P5_EE333</w:t>
+        </w:r>
+      </w:hyperlink>
     </w:p>
     <w:p>
       <w:pPr>
@@ -5118,6 +5394,18 @@
       <w:szCs w:val="18"/>
     </w:rPr>
   </w:style>
+  <w:style w:type="character" w:styleId="Hyperlink">
+    <w:name w:val="Hyperlink"/>
+    <w:basedOn w:val="DefaultParagraphFont"/>
+    <w:uiPriority w:val="99"/>
+    <w:semiHidden/>
+    <w:unhideWhenUsed/>
+    <w:rsid w:val="007B349D"/>
+    <w:rPr>
+      <w:color w:val="0000FF"/>
+      <w:u w:val="single"/>
+    </w:rPr>
+  </w:style>
 </w:styles>
 </file>
 

</xml_diff>